<commit_message>
Avanço no curso de desenvolvedor Python
</commit_message>
<xml_diff>
--- a/python-basico/Anotações.docx
+++ b/python-basico/Anotações.docx
@@ -4,24 +4,46 @@
   <w:body>
     <w:p>
       <w:pPr>
-        <w:jc w:val="both"/>
-        <w:rPr>
-          <w:rFonts w:ascii="Arial" w:hAnsi="Arial" w:cs="Arial"/>
-          <w:b/>
-          <w:bCs/>
-          <w:sz w:val="24"/>
-          <w:szCs w:val="24"/>
-        </w:rPr>
-      </w:pPr>
-      <w:r>
-        <w:rPr>
-          <w:rFonts w:ascii="Arial" w:hAnsi="Arial" w:cs="Arial"/>
-          <w:b/>
-          <w:bCs/>
-          <w:sz w:val="24"/>
-          <w:szCs w:val="24"/>
-        </w:rPr>
-        <w:t xml:space="preserve">Tipos de dados (padrão da linguagem): </w:t>
+        <w:jc w:val="center"/>
+        <w:rPr>
+          <w:rFonts w:ascii="Arial" w:hAnsi="Arial" w:cs="Arial"/>
+          <w:b/>
+          <w:bCs/>
+          <w:sz w:val="24"/>
+          <w:szCs w:val="24"/>
+        </w:rPr>
+      </w:pPr>
+      <w:r>
+        <w:rPr>
+          <w:rFonts w:ascii="Arial" w:hAnsi="Arial" w:cs="Arial"/>
+          <w:b/>
+          <w:bCs/>
+          <w:sz w:val="24"/>
+          <w:szCs w:val="24"/>
+        </w:rPr>
+        <w:t>PYTHON BÁSICO</w:t>
+      </w:r>
+    </w:p>
+    <w:p>
+      <w:pPr>
+        <w:jc w:val="both"/>
+        <w:rPr>
+          <w:rFonts w:ascii="Arial" w:hAnsi="Arial" w:cs="Arial"/>
+          <w:b/>
+          <w:bCs/>
+          <w:sz w:val="24"/>
+          <w:szCs w:val="24"/>
+        </w:rPr>
+      </w:pPr>
+      <w:r>
+        <w:rPr>
+          <w:rFonts w:ascii="Arial" w:hAnsi="Arial" w:cs="Arial"/>
+          <w:b/>
+          <w:bCs/>
+          <w:sz w:val="24"/>
+          <w:szCs w:val="24"/>
+        </w:rPr>
+        <w:t xml:space="preserve">TIPOS DE DADOS (PADRÃO DA LINGUAGEM): </w:t>
       </w:r>
     </w:p>
     <w:p>
@@ -40,25 +62,7 @@
           <w:sz w:val="24"/>
           <w:szCs w:val="24"/>
         </w:rPr>
-        <w:t xml:space="preserve">Texto – </w:t>
-      </w:r>
-      <w:proofErr w:type="spellStart"/>
-      <w:r>
-        <w:rPr>
-          <w:rFonts w:ascii="Arial" w:hAnsi="Arial" w:cs="Arial"/>
-          <w:sz w:val="24"/>
-          <w:szCs w:val="24"/>
-        </w:rPr>
-        <w:t>str</w:t>
-      </w:r>
-      <w:proofErr w:type="spellEnd"/>
-      <w:r>
-        <w:rPr>
-          <w:rFonts w:ascii="Arial" w:hAnsi="Arial" w:cs="Arial"/>
-          <w:sz w:val="24"/>
-          <w:szCs w:val="24"/>
-        </w:rPr>
-        <w:t xml:space="preserve">; </w:t>
+        <w:t xml:space="preserve">Texto – str; </w:t>
       </w:r>
     </w:p>
     <w:p>
@@ -79,43 +83,7 @@
           <w:sz w:val="24"/>
           <w:szCs w:val="24"/>
         </w:rPr>
-        <w:t xml:space="preserve">Numéricos - int, </w:t>
-      </w:r>
-      <w:proofErr w:type="spellStart"/>
-      <w:r>
-        <w:rPr>
-          <w:rFonts w:ascii="Arial" w:hAnsi="Arial" w:cs="Arial"/>
-          <w:sz w:val="24"/>
-          <w:szCs w:val="24"/>
-        </w:rPr>
-        <w:t>float</w:t>
-      </w:r>
-      <w:proofErr w:type="spellEnd"/>
-      <w:r>
-        <w:rPr>
-          <w:rFonts w:ascii="Arial" w:hAnsi="Arial" w:cs="Arial"/>
-          <w:sz w:val="24"/>
-          <w:szCs w:val="24"/>
-        </w:rPr>
-        <w:t xml:space="preserve">, </w:t>
-      </w:r>
-      <w:proofErr w:type="spellStart"/>
-      <w:r>
-        <w:rPr>
-          <w:rFonts w:ascii="Arial" w:hAnsi="Arial" w:cs="Arial"/>
-          <w:sz w:val="24"/>
-          <w:szCs w:val="24"/>
-        </w:rPr>
-        <w:t>complex</w:t>
-      </w:r>
-      <w:proofErr w:type="spellEnd"/>
-      <w:r>
-        <w:rPr>
-          <w:rFonts w:ascii="Arial" w:hAnsi="Arial" w:cs="Arial"/>
-          <w:sz w:val="24"/>
-          <w:szCs w:val="24"/>
-        </w:rPr>
-        <w:t>;</w:t>
+        <w:t>Numéricos - int, float, complex;</w:t>
       </w:r>
       <w:r>
         <w:rPr>
@@ -144,43 +112,7 @@
           <w:sz w:val="24"/>
           <w:szCs w:val="24"/>
         </w:rPr>
-        <w:t xml:space="preserve">Sequência – </w:t>
-      </w:r>
-      <w:proofErr w:type="spellStart"/>
-      <w:r>
-        <w:rPr>
-          <w:rFonts w:ascii="Arial" w:hAnsi="Arial" w:cs="Arial"/>
-          <w:sz w:val="24"/>
-          <w:szCs w:val="24"/>
-        </w:rPr>
-        <w:t>list</w:t>
-      </w:r>
-      <w:proofErr w:type="spellEnd"/>
-      <w:r>
-        <w:rPr>
-          <w:rFonts w:ascii="Arial" w:hAnsi="Arial" w:cs="Arial"/>
-          <w:sz w:val="24"/>
-          <w:szCs w:val="24"/>
-        </w:rPr>
-        <w:t xml:space="preserve">, </w:t>
-      </w:r>
-      <w:proofErr w:type="spellStart"/>
-      <w:r>
-        <w:rPr>
-          <w:rFonts w:ascii="Arial" w:hAnsi="Arial" w:cs="Arial"/>
-          <w:sz w:val="24"/>
-          <w:szCs w:val="24"/>
-        </w:rPr>
-        <w:t>tuple</w:t>
-      </w:r>
-      <w:proofErr w:type="spellEnd"/>
-      <w:r>
-        <w:rPr>
-          <w:rFonts w:ascii="Arial" w:hAnsi="Arial" w:cs="Arial"/>
-          <w:sz w:val="24"/>
-          <w:szCs w:val="24"/>
-        </w:rPr>
-        <w:t>, range;</w:t>
+        <w:t>Sequência – list, tuple, range;</w:t>
       </w:r>
     </w:p>
     <w:p>
@@ -199,25 +131,7 @@
           <w:sz w:val="24"/>
           <w:szCs w:val="24"/>
         </w:rPr>
-        <w:t xml:space="preserve">Mapa – </w:t>
-      </w:r>
-      <w:proofErr w:type="spellStart"/>
-      <w:r>
-        <w:rPr>
-          <w:rFonts w:ascii="Arial" w:hAnsi="Arial" w:cs="Arial"/>
-          <w:sz w:val="24"/>
-          <w:szCs w:val="24"/>
-        </w:rPr>
-        <w:t>dict</w:t>
-      </w:r>
-      <w:proofErr w:type="spellEnd"/>
-      <w:r>
-        <w:rPr>
-          <w:rFonts w:ascii="Arial" w:hAnsi="Arial" w:cs="Arial"/>
-          <w:sz w:val="24"/>
-          <w:szCs w:val="24"/>
-        </w:rPr>
-        <w:t xml:space="preserve"> (chave: valor);</w:t>
+        <w:t>Mapa – dict (chave: valor);</w:t>
       </w:r>
     </w:p>
     <w:p>
@@ -228,33 +142,17 @@
           <w:rFonts w:ascii="Arial" w:hAnsi="Arial" w:cs="Arial"/>
           <w:sz w:val="24"/>
           <w:szCs w:val="24"/>
-        </w:rPr>
-      </w:pPr>
-      <w:r>
-        <w:rPr>
-          <w:rFonts w:ascii="Arial" w:hAnsi="Arial" w:cs="Arial"/>
-          <w:sz w:val="24"/>
-          <w:szCs w:val="24"/>
-        </w:rPr>
-        <w:t xml:space="preserve">Coleção – set, </w:t>
-      </w:r>
-      <w:proofErr w:type="spellStart"/>
-      <w:r>
-        <w:rPr>
-          <w:rFonts w:ascii="Arial" w:hAnsi="Arial" w:cs="Arial"/>
-          <w:sz w:val="24"/>
-          <w:szCs w:val="24"/>
-        </w:rPr>
-        <w:t>fronzenset</w:t>
-      </w:r>
-      <w:proofErr w:type="spellEnd"/>
-      <w:r>
-        <w:rPr>
-          <w:rFonts w:ascii="Arial" w:hAnsi="Arial" w:cs="Arial"/>
-          <w:sz w:val="24"/>
-          <w:szCs w:val="24"/>
-        </w:rPr>
-        <w:t>;</w:t>
+          <w:lang w:val="en-US"/>
+        </w:rPr>
+      </w:pPr>
+      <w:r>
+        <w:rPr>
+          <w:rFonts w:ascii="Arial" w:hAnsi="Arial" w:cs="Arial"/>
+          <w:sz w:val="24"/>
+          <w:szCs w:val="24"/>
+          <w:lang w:val="en-US"/>
+        </w:rPr>
+        <w:t>Coleção – set, fronzenset;</w:t>
       </w:r>
     </w:p>
     <w:p>
@@ -265,33 +163,17 @@
           <w:rFonts w:ascii="Arial" w:hAnsi="Arial" w:cs="Arial"/>
           <w:sz w:val="24"/>
           <w:szCs w:val="24"/>
-        </w:rPr>
-      </w:pPr>
-      <w:r>
-        <w:rPr>
-          <w:rFonts w:ascii="Arial" w:hAnsi="Arial" w:cs="Arial"/>
-          <w:sz w:val="24"/>
-          <w:szCs w:val="24"/>
-        </w:rPr>
-        <w:t xml:space="preserve">Booleano – </w:t>
-      </w:r>
-      <w:proofErr w:type="spellStart"/>
-      <w:r>
-        <w:rPr>
-          <w:rFonts w:ascii="Arial" w:hAnsi="Arial" w:cs="Arial"/>
-          <w:sz w:val="24"/>
-          <w:szCs w:val="24"/>
-        </w:rPr>
-        <w:t>bool</w:t>
-      </w:r>
-      <w:proofErr w:type="spellEnd"/>
-      <w:r>
-        <w:rPr>
-          <w:rFonts w:ascii="Arial" w:hAnsi="Arial" w:cs="Arial"/>
-          <w:sz w:val="24"/>
-          <w:szCs w:val="24"/>
-        </w:rPr>
-        <w:t>;</w:t>
+          <w:lang w:val="en-US"/>
+        </w:rPr>
+      </w:pPr>
+      <w:r>
+        <w:rPr>
+          <w:rFonts w:ascii="Arial" w:hAnsi="Arial" w:cs="Arial"/>
+          <w:sz w:val="24"/>
+          <w:szCs w:val="24"/>
+          <w:lang w:val="en-US"/>
+        </w:rPr>
+        <w:t>Booleano – bool;</w:t>
       </w:r>
     </w:p>
     <w:p>
@@ -310,43 +192,7 @@
           <w:sz w:val="24"/>
           <w:szCs w:val="24"/>
         </w:rPr>
-        <w:t xml:space="preserve">Binário – bytes, </w:t>
-      </w:r>
-      <w:proofErr w:type="spellStart"/>
-      <w:r>
-        <w:rPr>
-          <w:rFonts w:ascii="Arial" w:hAnsi="Arial" w:cs="Arial"/>
-          <w:sz w:val="24"/>
-          <w:szCs w:val="24"/>
-        </w:rPr>
-        <w:t>bytearray</w:t>
-      </w:r>
-      <w:proofErr w:type="spellEnd"/>
-      <w:r>
-        <w:rPr>
-          <w:rFonts w:ascii="Arial" w:hAnsi="Arial" w:cs="Arial"/>
-          <w:sz w:val="24"/>
-          <w:szCs w:val="24"/>
-        </w:rPr>
-        <w:t xml:space="preserve">, </w:t>
-      </w:r>
-      <w:proofErr w:type="spellStart"/>
-      <w:r>
-        <w:rPr>
-          <w:rFonts w:ascii="Arial" w:hAnsi="Arial" w:cs="Arial"/>
-          <w:sz w:val="24"/>
-          <w:szCs w:val="24"/>
-        </w:rPr>
-        <w:t>memoryview</w:t>
-      </w:r>
-      <w:proofErr w:type="spellEnd"/>
-      <w:r>
-        <w:rPr>
-          <w:rFonts w:ascii="Arial" w:hAnsi="Arial" w:cs="Arial"/>
-          <w:sz w:val="24"/>
-          <w:szCs w:val="24"/>
-        </w:rPr>
-        <w:t>;</w:t>
+        <w:t>Binário – bytes, bytearray, memoryview;</w:t>
       </w:r>
     </w:p>
     <w:p>
@@ -402,61 +248,7 @@
           <w:sz w:val="24"/>
           <w:szCs w:val="24"/>
         </w:rPr>
-        <w:t>Digitar “</w:t>
-      </w:r>
-      <w:proofErr w:type="spellStart"/>
-      <w:r>
-        <w:rPr>
-          <w:rFonts w:ascii="Arial" w:hAnsi="Arial" w:cs="Arial"/>
-          <w:sz w:val="24"/>
-          <w:szCs w:val="24"/>
-        </w:rPr>
-        <w:t>python</w:t>
-      </w:r>
-      <w:proofErr w:type="spellEnd"/>
-      <w:r>
-        <w:rPr>
-          <w:rFonts w:ascii="Arial" w:hAnsi="Arial" w:cs="Arial"/>
-          <w:sz w:val="24"/>
-          <w:szCs w:val="24"/>
-        </w:rPr>
-        <w:t>” ou “</w:t>
-      </w:r>
-      <w:proofErr w:type="spellStart"/>
-      <w:r>
-        <w:rPr>
-          <w:rFonts w:ascii="Arial" w:hAnsi="Arial" w:cs="Arial"/>
-          <w:sz w:val="24"/>
-          <w:szCs w:val="24"/>
-        </w:rPr>
-        <w:t>python</w:t>
-      </w:r>
-      <w:proofErr w:type="spellEnd"/>
-      <w:r>
-        <w:rPr>
-          <w:rFonts w:ascii="Arial" w:hAnsi="Arial" w:cs="Arial"/>
-          <w:sz w:val="24"/>
-          <w:szCs w:val="24"/>
-        </w:rPr>
-        <w:t xml:space="preserve"> -i nome_do_programa.py” no terminal. Para sair digitar “</w:t>
-      </w:r>
-      <w:proofErr w:type="spellStart"/>
-      <w:r>
-        <w:rPr>
-          <w:rFonts w:ascii="Arial" w:hAnsi="Arial" w:cs="Arial"/>
-          <w:sz w:val="24"/>
-          <w:szCs w:val="24"/>
-        </w:rPr>
-        <w:t>exit</w:t>
-      </w:r>
-      <w:proofErr w:type="spellEnd"/>
-      <w:r>
-        <w:rPr>
-          <w:rFonts w:ascii="Arial" w:hAnsi="Arial" w:cs="Arial"/>
-          <w:sz w:val="24"/>
-          <w:szCs w:val="24"/>
-        </w:rPr>
-        <w:t>()”</w:t>
+        <w:t>Digitar “python” ou “python -i nome_do_programa.py” no terminal. Para sair digitar “exit()”</w:t>
       </w:r>
     </w:p>
     <w:p>
@@ -515,25 +307,7 @@
           <w:szCs w:val="24"/>
         </w:rPr>
         <w:tab/>
-        <w:t xml:space="preserve">- </w:t>
-      </w:r>
-      <w:proofErr w:type="spellStart"/>
-      <w:r>
-        <w:rPr>
-          <w:rFonts w:ascii="Arial" w:hAnsi="Arial" w:cs="Arial"/>
-          <w:sz w:val="24"/>
-          <w:szCs w:val="24"/>
-        </w:rPr>
-        <w:t>dir</w:t>
-      </w:r>
-      <w:proofErr w:type="spellEnd"/>
-      <w:r>
-        <w:rPr>
-          <w:rFonts w:ascii="Arial" w:hAnsi="Arial" w:cs="Arial"/>
-          <w:sz w:val="24"/>
-          <w:szCs w:val="24"/>
-        </w:rPr>
-        <w:t>()</w:t>
+        <w:t>- dir()</w:t>
       </w:r>
     </w:p>
     <w:p>
@@ -552,25 +326,7 @@
           <w:szCs w:val="24"/>
         </w:rPr>
         <w:tab/>
-        <w:t xml:space="preserve">- </w:t>
-      </w:r>
-      <w:proofErr w:type="spellStart"/>
-      <w:r>
-        <w:rPr>
-          <w:rFonts w:ascii="Arial" w:hAnsi="Arial" w:cs="Arial"/>
-          <w:sz w:val="24"/>
-          <w:szCs w:val="24"/>
-        </w:rPr>
-        <w:t>dir</w:t>
-      </w:r>
-      <w:proofErr w:type="spellEnd"/>
-      <w:r>
-        <w:rPr>
-          <w:rFonts w:ascii="Arial" w:hAnsi="Arial" w:cs="Arial"/>
-          <w:sz w:val="24"/>
-          <w:szCs w:val="24"/>
-        </w:rPr>
-        <w:t>(100): lista de métodos dentro da classe int</w:t>
+        <w:t>- dir(100): lista de métodos dentro da classe int</w:t>
       </w:r>
     </w:p>
     <w:p>
@@ -782,27 +538,8 @@
           <w:sz w:val="24"/>
           <w:szCs w:val="24"/>
         </w:rPr>
-        <w:t xml:space="preserve">- Padrão de nomes deve ser o </w:t>
-      </w:r>
-      <w:proofErr w:type="spellStart"/>
-      <w:r>
-        <w:rPr>
-          <w:rFonts w:ascii="Arial" w:hAnsi="Arial" w:cs="Arial"/>
-          <w:sz w:val="24"/>
-          <w:szCs w:val="24"/>
-        </w:rPr>
-        <w:t>snake</w:t>
-      </w:r>
-      <w:proofErr w:type="spellEnd"/>
-      <w:r>
-        <w:rPr>
-          <w:rFonts w:ascii="Arial" w:hAnsi="Arial" w:cs="Arial"/>
-          <w:sz w:val="24"/>
-          <w:szCs w:val="24"/>
-        </w:rPr>
-        <w:t xml:space="preserve"> case: substituir espaços pelo </w:t>
-      </w:r>
-      <w:proofErr w:type="spellStart"/>
+        <w:t xml:space="preserve">- Padrão de nomes deve ser o snake case: substituir espaços pelo </w:t>
+      </w:r>
       <w:r>
         <w:rPr>
           <w:rFonts w:ascii="Arial" w:hAnsi="Arial" w:cs="Arial"/>
@@ -813,7 +550,6 @@
         </w:rPr>
         <w:t>underline</w:t>
       </w:r>
-      <w:proofErr w:type="spellEnd"/>
       <w:r>
         <w:rPr>
           <w:rFonts w:ascii="Arial" w:hAnsi="Arial" w:cs="Arial"/>
@@ -891,6 +627,52 @@
           <w:szCs w:val="24"/>
         </w:rPr>
       </w:pPr>
+    </w:p>
+    <w:p>
+      <w:pPr>
+        <w:jc w:val="both"/>
+        <w:rPr>
+          <w:rFonts w:ascii="Arial" w:hAnsi="Arial" w:cs="Arial"/>
+          <w:b/>
+          <w:bCs/>
+          <w:sz w:val="24"/>
+          <w:szCs w:val="24"/>
+        </w:rPr>
+      </w:pPr>
+    </w:p>
+    <w:p>
+      <w:pPr>
+        <w:jc w:val="both"/>
+        <w:rPr>
+          <w:rFonts w:ascii="Arial" w:hAnsi="Arial" w:cs="Arial"/>
+          <w:b/>
+          <w:bCs/>
+          <w:sz w:val="24"/>
+          <w:szCs w:val="24"/>
+        </w:rPr>
+      </w:pPr>
+    </w:p>
+    <w:p>
+      <w:pPr>
+        <w:jc w:val="both"/>
+        <w:rPr>
+          <w:rFonts w:ascii="Arial" w:hAnsi="Arial" w:cs="Arial"/>
+          <w:b/>
+          <w:bCs/>
+          <w:sz w:val="24"/>
+          <w:szCs w:val="24"/>
+        </w:rPr>
+      </w:pPr>
+    </w:p>
+    <w:p>
+      <w:pPr>
+        <w:jc w:val="both"/>
+        <w:rPr>
+          <w:rFonts w:ascii="Arial" w:hAnsi="Arial" w:cs="Arial"/>
+          <w:sz w:val="24"/>
+          <w:szCs w:val="24"/>
+        </w:rPr>
+      </w:pPr>
       <w:r>
         <w:rPr>
           <w:rFonts w:ascii="Arial" w:hAnsi="Arial" w:cs="Arial"/>
@@ -907,105 +689,72 @@
         <w:jc w:val="both"/>
         <w:rPr>
           <w:rFonts w:ascii="Arial" w:hAnsi="Arial" w:cs="Arial"/>
-          <w:b/>
-          <w:bCs/>
-          <w:sz w:val="24"/>
-          <w:szCs w:val="24"/>
-        </w:rPr>
-      </w:pPr>
-    </w:p>
-    <w:p>
-      <w:pPr>
-        <w:jc w:val="both"/>
-        <w:rPr>
-          <w:rFonts w:ascii="Arial" w:hAnsi="Arial" w:cs="Arial"/>
-          <w:sz w:val="24"/>
-          <w:szCs w:val="24"/>
-        </w:rPr>
-      </w:pPr>
-    </w:p>
-    <w:p>
-      <w:pPr>
-        <w:jc w:val="both"/>
-        <w:rPr>
-          <w:rFonts w:ascii="Arial" w:hAnsi="Arial" w:cs="Arial"/>
-          <w:sz w:val="24"/>
-          <w:szCs w:val="24"/>
-        </w:rPr>
-      </w:pPr>
-      <w:r>
-        <w:rPr>
-          <w:rFonts w:ascii="Arial" w:hAnsi="Arial" w:cs="Arial"/>
-          <w:sz w:val="24"/>
-          <w:szCs w:val="24"/>
-        </w:rPr>
-        <w:t xml:space="preserve">Guido Van </w:t>
-      </w:r>
-      <w:proofErr w:type="spellStart"/>
-      <w:r>
-        <w:rPr>
-          <w:rFonts w:ascii="Arial" w:hAnsi="Arial" w:cs="Arial"/>
-          <w:sz w:val="24"/>
-          <w:szCs w:val="24"/>
-        </w:rPr>
-        <w:t>Rossum</w:t>
-      </w:r>
-      <w:proofErr w:type="spellEnd"/>
-      <w:r>
-        <w:rPr>
-          <w:rFonts w:ascii="Arial" w:hAnsi="Arial" w:cs="Arial"/>
-          <w:sz w:val="24"/>
-          <w:szCs w:val="24"/>
-        </w:rPr>
-        <w:t xml:space="preserve"> – 1989: Linguagem intuitiva, código aberta</w:t>
-      </w:r>
-    </w:p>
-    <w:p>
-      <w:pPr>
-        <w:jc w:val="both"/>
-        <w:rPr>
-          <w:rFonts w:ascii="Arial" w:hAnsi="Arial" w:cs="Arial"/>
-          <w:sz w:val="24"/>
-          <w:szCs w:val="24"/>
-        </w:rPr>
-      </w:pPr>
-      <w:r>
-        <w:rPr>
-          <w:rFonts w:ascii="Arial" w:hAnsi="Arial" w:cs="Arial"/>
-          <w:sz w:val="24"/>
-          <w:szCs w:val="24"/>
-        </w:rPr>
-        <w:lastRenderedPageBreak/>
-        <w:t>-Tipagem dinâmica e forte;</w:t>
-      </w:r>
-    </w:p>
-    <w:p>
-      <w:pPr>
-        <w:jc w:val="both"/>
-        <w:rPr>
-          <w:rFonts w:ascii="Arial" w:hAnsi="Arial" w:cs="Arial"/>
-          <w:sz w:val="24"/>
-          <w:szCs w:val="24"/>
-        </w:rPr>
-      </w:pPr>
-      <w:r>
-        <w:rPr>
-          <w:rFonts w:ascii="Arial" w:hAnsi="Arial" w:cs="Arial"/>
-          <w:sz w:val="24"/>
-          <w:szCs w:val="24"/>
-        </w:rPr>
-        <w:t xml:space="preserve">- Multiplataforma e </w:t>
-      </w:r>
-      <w:proofErr w:type="spellStart"/>
-      <w:r>
-        <w:rPr>
-          <w:rFonts w:ascii="Arial" w:hAnsi="Arial" w:cs="Arial"/>
-          <w:sz w:val="24"/>
-          <w:szCs w:val="24"/>
-        </w:rPr>
-        <w:t>multiparadigma</w:t>
-      </w:r>
-      <w:proofErr w:type="spellEnd"/>
+          <w:sz w:val="24"/>
+          <w:szCs w:val="24"/>
+        </w:rPr>
+      </w:pPr>
+      <w:r>
+        <w:rPr>
+          <w:rFonts w:ascii="Arial" w:hAnsi="Arial" w:cs="Arial"/>
+          <w:sz w:val="24"/>
+          <w:szCs w:val="24"/>
+        </w:rPr>
+        <w:t>Guido Van Rossum – 1989: Linguagem intuitiva, código abert</w:t>
+      </w:r>
+      <w:r>
+        <w:rPr>
+          <w:rFonts w:ascii="Arial" w:hAnsi="Arial" w:cs="Arial"/>
+          <w:sz w:val="24"/>
+          <w:szCs w:val="24"/>
+        </w:rPr>
+        <w:t>o</w:t>
+      </w:r>
+    </w:p>
+    <w:p>
+      <w:pPr>
+        <w:pStyle w:val="PargrafodaLista"/>
+        <w:numPr>
+          <w:ilvl w:val="0"/>
+          <w:numId w:val="3"/>
+        </w:numPr>
+        <w:jc w:val="both"/>
+        <w:rPr>
+          <w:rFonts w:ascii="Arial" w:hAnsi="Arial" w:cs="Arial"/>
+          <w:sz w:val="24"/>
+          <w:szCs w:val="24"/>
+        </w:rPr>
+      </w:pPr>
+      <w:r>
+        <w:rPr>
+          <w:rFonts w:ascii="Arial" w:hAnsi="Arial" w:cs="Arial"/>
+          <w:sz w:val="24"/>
+          <w:szCs w:val="24"/>
+        </w:rPr>
+        <w:t>Tipagem dinâmica e forte;</w:t>
+      </w:r>
+    </w:p>
+    <w:p>
+      <w:pPr>
+        <w:pStyle w:val="PargrafodaLista"/>
+        <w:numPr>
+          <w:ilvl w:val="0"/>
+          <w:numId w:val="3"/>
+        </w:numPr>
+        <w:jc w:val="both"/>
+        <w:rPr>
+          <w:rFonts w:ascii="Arial" w:hAnsi="Arial" w:cs="Arial"/>
+          <w:sz w:val="24"/>
+          <w:szCs w:val="24"/>
+        </w:rPr>
+      </w:pPr>
+      <w:r>
+        <w:rPr>
+          <w:rFonts w:ascii="Arial" w:hAnsi="Arial" w:cs="Arial"/>
+          <w:sz w:val="24"/>
+          <w:szCs w:val="24"/>
+        </w:rPr>
+        <w:t>Multiplataforma e multiparadigma</w:t>
+      </w:r>
       <w:r>
         <w:rPr>
           <w:rFonts w:ascii="Arial" w:hAnsi="Arial" w:cs="Arial"/>
@@ -1025,39 +774,538 @@
     </w:p>
     <w:p>
       <w:pPr>
-        <w:jc w:val="both"/>
-        <w:rPr>
-          <w:rFonts w:ascii="Arial" w:hAnsi="Arial" w:cs="Arial"/>
-          <w:sz w:val="24"/>
-          <w:szCs w:val="24"/>
-        </w:rPr>
-      </w:pPr>
-      <w:r>
-        <w:rPr>
-          <w:rFonts w:ascii="Arial" w:hAnsi="Arial" w:cs="Arial"/>
-          <w:sz w:val="24"/>
-          <w:szCs w:val="24"/>
-        </w:rPr>
-        <w:t>- Comunidade gigante e ativa;</w:t>
-      </w:r>
-    </w:p>
-    <w:p>
-      <w:pPr>
-        <w:jc w:val="both"/>
-        <w:rPr>
-          <w:rFonts w:ascii="Arial" w:hAnsi="Arial" w:cs="Arial"/>
-          <w:sz w:val="24"/>
-          <w:szCs w:val="24"/>
-        </w:rPr>
-      </w:pPr>
-      <w:r>
-        <w:rPr>
-          <w:rFonts w:ascii="Arial" w:hAnsi="Arial" w:cs="Arial"/>
-          <w:sz w:val="24"/>
-          <w:szCs w:val="24"/>
-        </w:rPr>
-        <w:t>- Curva de aprendizagem baixa</w:t>
-      </w:r>
+        <w:pStyle w:val="PargrafodaLista"/>
+        <w:numPr>
+          <w:ilvl w:val="0"/>
+          <w:numId w:val="3"/>
+        </w:numPr>
+        <w:jc w:val="both"/>
+        <w:rPr>
+          <w:rFonts w:ascii="Arial" w:hAnsi="Arial" w:cs="Arial"/>
+          <w:sz w:val="24"/>
+          <w:szCs w:val="24"/>
+        </w:rPr>
+      </w:pPr>
+      <w:r>
+        <w:rPr>
+          <w:rFonts w:ascii="Arial" w:hAnsi="Arial" w:cs="Arial"/>
+          <w:sz w:val="24"/>
+          <w:szCs w:val="24"/>
+        </w:rPr>
+        <w:t>Comunidade gigante e ativa;</w:t>
+      </w:r>
+    </w:p>
+    <w:p>
+      <w:pPr>
+        <w:pStyle w:val="PargrafodaLista"/>
+        <w:numPr>
+          <w:ilvl w:val="0"/>
+          <w:numId w:val="3"/>
+        </w:numPr>
+        <w:jc w:val="both"/>
+        <w:rPr>
+          <w:rFonts w:ascii="Arial" w:hAnsi="Arial" w:cs="Arial"/>
+          <w:sz w:val="24"/>
+          <w:szCs w:val="24"/>
+        </w:rPr>
+      </w:pPr>
+      <w:r>
+        <w:rPr>
+          <w:rFonts w:ascii="Arial" w:hAnsi="Arial" w:cs="Arial"/>
+          <w:sz w:val="24"/>
+          <w:szCs w:val="24"/>
+        </w:rPr>
+        <w:t>Curva de aprendizagem baixa</w:t>
+      </w:r>
+    </w:p>
+    <w:p>
+      <w:pPr>
+        <w:jc w:val="both"/>
+        <w:rPr>
+          <w:rFonts w:ascii="Arial" w:hAnsi="Arial" w:cs="Arial"/>
+          <w:b/>
+          <w:bCs/>
+          <w:sz w:val="24"/>
+          <w:szCs w:val="24"/>
+        </w:rPr>
+      </w:pPr>
+      <w:r>
+        <w:rPr>
+          <w:rFonts w:ascii="Arial" w:hAnsi="Arial" w:cs="Arial"/>
+          <w:b/>
+          <w:bCs/>
+          <w:sz w:val="24"/>
+          <w:szCs w:val="24"/>
+        </w:rPr>
+        <w:t>FUNÇÕES DE ENTRADA E SAÍDA(input e output)</w:t>
+      </w:r>
+    </w:p>
+    <w:p>
+      <w:pPr>
+        <w:jc w:val="both"/>
+        <w:rPr>
+          <w:rFonts w:ascii="Arial" w:hAnsi="Arial" w:cs="Arial"/>
+          <w:b/>
+          <w:bCs/>
+          <w:sz w:val="24"/>
+          <w:szCs w:val="24"/>
+        </w:rPr>
+      </w:pPr>
+      <w:r>
+        <w:rPr>
+          <w:rFonts w:ascii="Arial" w:hAnsi="Arial" w:cs="Arial"/>
+          <w:b/>
+          <w:bCs/>
+          <w:sz w:val="24"/>
+          <w:szCs w:val="24"/>
+        </w:rPr>
+        <w:t>OPERADORES ARITMÉTICOS</w:t>
+      </w:r>
+    </w:p>
+    <w:p>
+      <w:pPr>
+        <w:pStyle w:val="PargrafodaLista"/>
+        <w:numPr>
+          <w:ilvl w:val="0"/>
+          <w:numId w:val="2"/>
+        </w:numPr>
+        <w:jc w:val="both"/>
+        <w:rPr>
+          <w:rFonts w:ascii="Arial" w:hAnsi="Arial" w:cs="Arial"/>
+          <w:sz w:val="24"/>
+          <w:szCs w:val="24"/>
+        </w:rPr>
+      </w:pPr>
+      <w:r>
+        <w:rPr>
+          <w:rFonts w:ascii="Arial" w:hAnsi="Arial" w:cs="Arial"/>
+          <w:sz w:val="24"/>
+          <w:szCs w:val="24"/>
+        </w:rPr>
+        <w:t>+(adição)</w:t>
+      </w:r>
+    </w:p>
+    <w:p>
+      <w:pPr>
+        <w:pStyle w:val="PargrafodaLista"/>
+        <w:numPr>
+          <w:ilvl w:val="0"/>
+          <w:numId w:val="2"/>
+        </w:numPr>
+        <w:jc w:val="both"/>
+        <w:rPr>
+          <w:rFonts w:ascii="Arial" w:hAnsi="Arial" w:cs="Arial"/>
+          <w:sz w:val="24"/>
+          <w:szCs w:val="24"/>
+        </w:rPr>
+      </w:pPr>
+      <w:r>
+        <w:rPr>
+          <w:rFonts w:ascii="Arial" w:hAnsi="Arial" w:cs="Arial"/>
+          <w:sz w:val="24"/>
+          <w:szCs w:val="24"/>
+        </w:rPr>
+        <w:t>-(subtração)</w:t>
+      </w:r>
+    </w:p>
+    <w:p>
+      <w:pPr>
+        <w:pStyle w:val="PargrafodaLista"/>
+        <w:numPr>
+          <w:ilvl w:val="0"/>
+          <w:numId w:val="2"/>
+        </w:numPr>
+        <w:jc w:val="both"/>
+        <w:rPr>
+          <w:rFonts w:ascii="Arial" w:hAnsi="Arial" w:cs="Arial"/>
+          <w:sz w:val="24"/>
+          <w:szCs w:val="24"/>
+        </w:rPr>
+      </w:pPr>
+      <w:r>
+        <w:rPr>
+          <w:rFonts w:ascii="Arial" w:hAnsi="Arial" w:cs="Arial"/>
+          <w:sz w:val="24"/>
+          <w:szCs w:val="24"/>
+        </w:rPr>
+        <w:t>*(multiplicação)</w:t>
+      </w:r>
+    </w:p>
+    <w:p>
+      <w:pPr>
+        <w:pStyle w:val="PargrafodaLista"/>
+        <w:numPr>
+          <w:ilvl w:val="0"/>
+          <w:numId w:val="2"/>
+        </w:numPr>
+        <w:jc w:val="both"/>
+        <w:rPr>
+          <w:rFonts w:ascii="Arial" w:hAnsi="Arial" w:cs="Arial"/>
+          <w:sz w:val="24"/>
+          <w:szCs w:val="24"/>
+        </w:rPr>
+      </w:pPr>
+      <w:r>
+        <w:rPr>
+          <w:rFonts w:ascii="Arial" w:hAnsi="Arial" w:cs="Arial"/>
+          <w:sz w:val="24"/>
+          <w:szCs w:val="24"/>
+        </w:rPr>
+        <w:t>/(divisão)</w:t>
+      </w:r>
+    </w:p>
+    <w:p>
+      <w:pPr>
+        <w:pStyle w:val="PargrafodaLista"/>
+        <w:numPr>
+          <w:ilvl w:val="0"/>
+          <w:numId w:val="2"/>
+        </w:numPr>
+        <w:jc w:val="both"/>
+        <w:rPr>
+          <w:rFonts w:ascii="Arial" w:hAnsi="Arial" w:cs="Arial"/>
+          <w:sz w:val="24"/>
+          <w:szCs w:val="24"/>
+        </w:rPr>
+      </w:pPr>
+      <w:r>
+        <w:rPr>
+          <w:rFonts w:ascii="Arial" w:hAnsi="Arial" w:cs="Arial"/>
+          <w:sz w:val="24"/>
+          <w:szCs w:val="24"/>
+        </w:rPr>
+        <w:t>%(módulo)</w:t>
+      </w:r>
+    </w:p>
+    <w:p>
+      <w:pPr>
+        <w:pStyle w:val="PargrafodaLista"/>
+        <w:numPr>
+          <w:ilvl w:val="0"/>
+          <w:numId w:val="2"/>
+        </w:numPr>
+        <w:jc w:val="both"/>
+        <w:rPr>
+          <w:rFonts w:ascii="Arial" w:hAnsi="Arial" w:cs="Arial"/>
+          <w:sz w:val="24"/>
+          <w:szCs w:val="24"/>
+        </w:rPr>
+      </w:pPr>
+      <w:r>
+        <w:rPr>
+          <w:rFonts w:ascii="Arial" w:hAnsi="Arial" w:cs="Arial"/>
+          <w:sz w:val="24"/>
+          <w:szCs w:val="24"/>
+        </w:rPr>
+        <w:t>**(exponenciação)</w:t>
+      </w:r>
+    </w:p>
+    <w:p>
+      <w:pPr>
+        <w:jc w:val="both"/>
+        <w:rPr>
+          <w:rFonts w:ascii="Arial" w:hAnsi="Arial" w:cs="Arial"/>
+          <w:sz w:val="24"/>
+          <w:szCs w:val="24"/>
+        </w:rPr>
+      </w:pPr>
+      <w:r>
+        <w:rPr>
+          <w:rFonts w:ascii="Arial" w:hAnsi="Arial" w:cs="Arial"/>
+          <w:sz w:val="24"/>
+          <w:szCs w:val="24"/>
+        </w:rPr>
+        <w:t>-Precedência de operações</w:t>
+      </w:r>
+      <w:r>
+        <w:rPr>
+          <w:rFonts w:ascii="Arial" w:hAnsi="Arial" w:cs="Arial"/>
+          <w:sz w:val="24"/>
+          <w:szCs w:val="24"/>
+        </w:rPr>
+        <w:t xml:space="preserve"> </w:t>
+      </w:r>
+      <w:r>
+        <w:rPr>
+          <w:rFonts w:ascii="Arial" w:hAnsi="Arial" w:cs="Arial"/>
+          <w:sz w:val="24"/>
+          <w:szCs w:val="24"/>
+        </w:rPr>
+        <w:t>segue as regras da matemática</w:t>
+      </w:r>
+      <w:r>
+        <w:rPr>
+          <w:rFonts w:ascii="Arial" w:hAnsi="Arial" w:cs="Arial"/>
+          <w:sz w:val="24"/>
+          <w:szCs w:val="24"/>
+        </w:rPr>
+        <w:t>, logo:</w:t>
+      </w:r>
+    </w:p>
+    <w:p>
+      <w:pPr>
+        <w:pStyle w:val="PargrafodaLista"/>
+        <w:numPr>
+          <w:ilvl w:val="0"/>
+          <w:numId w:val="1"/>
+        </w:numPr>
+        <w:jc w:val="both"/>
+        <w:rPr>
+          <w:rFonts w:ascii="Arial" w:hAnsi="Arial" w:cs="Arial"/>
+          <w:sz w:val="24"/>
+          <w:szCs w:val="24"/>
+        </w:rPr>
+      </w:pPr>
+      <w:r>
+        <w:rPr>
+          <w:rFonts w:ascii="Arial" w:hAnsi="Arial" w:cs="Arial"/>
+          <w:sz w:val="24"/>
+          <w:szCs w:val="24"/>
+        </w:rPr>
+        <w:t>Parêntesis</w:t>
+      </w:r>
+    </w:p>
+    <w:p>
+      <w:pPr>
+        <w:pStyle w:val="PargrafodaLista"/>
+        <w:numPr>
+          <w:ilvl w:val="0"/>
+          <w:numId w:val="1"/>
+        </w:numPr>
+        <w:jc w:val="both"/>
+        <w:rPr>
+          <w:rFonts w:ascii="Arial" w:hAnsi="Arial" w:cs="Arial"/>
+          <w:sz w:val="24"/>
+          <w:szCs w:val="24"/>
+        </w:rPr>
+      </w:pPr>
+      <w:r>
+        <w:rPr>
+          <w:rFonts w:ascii="Arial" w:hAnsi="Arial" w:cs="Arial"/>
+          <w:sz w:val="24"/>
+          <w:szCs w:val="24"/>
+        </w:rPr>
+        <w:t>Expoentes</w:t>
+      </w:r>
+    </w:p>
+    <w:p>
+      <w:pPr>
+        <w:pStyle w:val="PargrafodaLista"/>
+        <w:numPr>
+          <w:ilvl w:val="0"/>
+          <w:numId w:val="1"/>
+        </w:numPr>
+        <w:jc w:val="both"/>
+        <w:rPr>
+          <w:rFonts w:ascii="Arial" w:hAnsi="Arial" w:cs="Arial"/>
+          <w:sz w:val="24"/>
+          <w:szCs w:val="24"/>
+        </w:rPr>
+      </w:pPr>
+      <w:r>
+        <w:rPr>
+          <w:rFonts w:ascii="Arial" w:hAnsi="Arial" w:cs="Arial"/>
+          <w:sz w:val="24"/>
+          <w:szCs w:val="24"/>
+        </w:rPr>
+        <w:t>Multiplicação e divisão(da esquerda para a direita)</w:t>
+      </w:r>
+    </w:p>
+    <w:p>
+      <w:pPr>
+        <w:pStyle w:val="PargrafodaLista"/>
+        <w:numPr>
+          <w:ilvl w:val="0"/>
+          <w:numId w:val="1"/>
+        </w:numPr>
+        <w:jc w:val="both"/>
+        <w:rPr>
+          <w:rFonts w:ascii="Arial" w:hAnsi="Arial" w:cs="Arial"/>
+          <w:sz w:val="24"/>
+          <w:szCs w:val="24"/>
+        </w:rPr>
+      </w:pPr>
+      <w:r>
+        <w:rPr>
+          <w:rFonts w:ascii="Arial" w:hAnsi="Arial" w:cs="Arial"/>
+          <w:sz w:val="24"/>
+          <w:szCs w:val="24"/>
+        </w:rPr>
+        <w:t>Soma e subtração(da esquerda para a direita)</w:t>
+      </w:r>
+    </w:p>
+    <w:p>
+      <w:pPr>
+        <w:jc w:val="both"/>
+        <w:rPr>
+          <w:rFonts w:ascii="Arial" w:hAnsi="Arial" w:cs="Arial"/>
+          <w:sz w:val="24"/>
+          <w:szCs w:val="24"/>
+        </w:rPr>
+      </w:pPr>
+      <w:r>
+        <w:rPr>
+          <w:rFonts w:ascii="Arial" w:hAnsi="Arial" w:cs="Arial"/>
+          <w:b/>
+          <w:bCs/>
+          <w:sz w:val="24"/>
+          <w:szCs w:val="24"/>
+        </w:rPr>
+        <w:t xml:space="preserve">OPERADORES DE COMPARAÇÃO: </w:t>
+      </w:r>
+      <w:r>
+        <w:rPr>
+          <w:rFonts w:ascii="Arial" w:hAnsi="Arial" w:cs="Arial"/>
+          <w:sz w:val="24"/>
+          <w:szCs w:val="24"/>
+        </w:rPr>
+        <w:t>são operadores utilizados para compara valores.</w:t>
+      </w:r>
+    </w:p>
+    <w:p>
+      <w:pPr>
+        <w:jc w:val="both"/>
+        <w:rPr>
+          <w:rFonts w:ascii="Arial" w:hAnsi="Arial" w:cs="Arial"/>
+          <w:sz w:val="24"/>
+          <w:szCs w:val="24"/>
+        </w:rPr>
+      </w:pPr>
+      <w:r>
+        <w:rPr>
+          <w:rFonts w:ascii="Arial" w:hAnsi="Arial" w:cs="Arial"/>
+          <w:sz w:val="24"/>
+          <w:szCs w:val="24"/>
+        </w:rPr>
+        <w:t>=</w:t>
+      </w:r>
+      <w:r>
+        <w:rPr>
+          <w:rFonts w:ascii="Arial" w:hAnsi="Arial" w:cs="Arial"/>
+          <w:sz w:val="24"/>
+          <w:szCs w:val="24"/>
+        </w:rPr>
+        <w:t>=</w:t>
+      </w:r>
+      <w:r>
+        <w:rPr>
+          <w:rFonts w:ascii="Arial" w:hAnsi="Arial" w:cs="Arial"/>
+          <w:sz w:val="24"/>
+          <w:szCs w:val="24"/>
+        </w:rPr>
+        <w:t>(igual)</w:t>
+      </w:r>
+    </w:p>
+    <w:p>
+      <w:pPr>
+        <w:jc w:val="both"/>
+        <w:rPr>
+          <w:rFonts w:ascii="Arial" w:hAnsi="Arial" w:cs="Arial"/>
+          <w:sz w:val="24"/>
+          <w:szCs w:val="24"/>
+        </w:rPr>
+      </w:pPr>
+      <w:r>
+        <w:rPr>
+          <w:rFonts w:ascii="Arial" w:hAnsi="Arial" w:cs="Arial"/>
+          <w:sz w:val="24"/>
+          <w:szCs w:val="24"/>
+        </w:rPr>
+        <w:t>!=</w:t>
+      </w:r>
+      <w:r>
+        <w:rPr>
+          <w:rFonts w:ascii="Arial" w:hAnsi="Arial" w:cs="Arial"/>
+          <w:sz w:val="24"/>
+          <w:szCs w:val="24"/>
+        </w:rPr>
+        <w:t>(diferente)</w:t>
+      </w:r>
+    </w:p>
+    <w:p>
+      <w:pPr>
+        <w:jc w:val="both"/>
+        <w:rPr>
+          <w:rFonts w:ascii="Arial" w:hAnsi="Arial" w:cs="Arial"/>
+          <w:sz w:val="24"/>
+          <w:szCs w:val="24"/>
+        </w:rPr>
+      </w:pPr>
+      <w:r>
+        <w:rPr>
+          <w:rFonts w:ascii="Arial" w:hAnsi="Arial" w:cs="Arial"/>
+          <w:sz w:val="24"/>
+          <w:szCs w:val="24"/>
+        </w:rPr>
+        <w:t>&gt;(maior)</w:t>
+      </w:r>
+    </w:p>
+    <w:p>
+      <w:pPr>
+        <w:jc w:val="both"/>
+        <w:rPr>
+          <w:rFonts w:ascii="Arial" w:hAnsi="Arial" w:cs="Arial"/>
+          <w:sz w:val="24"/>
+          <w:szCs w:val="24"/>
+        </w:rPr>
+      </w:pPr>
+      <w:r>
+        <w:rPr>
+          <w:rFonts w:ascii="Arial" w:hAnsi="Arial" w:cs="Arial"/>
+          <w:sz w:val="24"/>
+          <w:szCs w:val="24"/>
+        </w:rPr>
+        <w:t>&gt;=(maior ou igual)</w:t>
+      </w:r>
+    </w:p>
+    <w:p>
+      <w:pPr>
+        <w:jc w:val="both"/>
+        <w:rPr>
+          <w:rFonts w:ascii="Arial" w:hAnsi="Arial" w:cs="Arial"/>
+          <w:sz w:val="24"/>
+          <w:szCs w:val="24"/>
+        </w:rPr>
+      </w:pPr>
+      <w:r>
+        <w:rPr>
+          <w:rFonts w:ascii="Arial" w:hAnsi="Arial" w:cs="Arial"/>
+          <w:sz w:val="24"/>
+          <w:szCs w:val="24"/>
+        </w:rPr>
+        <w:t>&lt;(menor)</w:t>
+      </w:r>
+    </w:p>
+    <w:p>
+      <w:pPr>
+        <w:jc w:val="both"/>
+        <w:rPr>
+          <w:rFonts w:ascii="Arial" w:hAnsi="Arial" w:cs="Arial"/>
+          <w:sz w:val="24"/>
+          <w:szCs w:val="24"/>
+        </w:rPr>
+      </w:pPr>
+      <w:r>
+        <w:rPr>
+          <w:rFonts w:ascii="Arial" w:hAnsi="Arial" w:cs="Arial"/>
+          <w:sz w:val="24"/>
+          <w:szCs w:val="24"/>
+        </w:rPr>
+        <w:t>&lt;=(menor ou igual)</w:t>
+      </w:r>
+    </w:p>
+    <w:p>
+      <w:pPr>
+        <w:jc w:val="both"/>
+        <w:rPr>
+          <w:rFonts w:ascii="Arial" w:hAnsi="Arial" w:cs="Arial"/>
+          <w:b/>
+          <w:bCs/>
+          <w:sz w:val="24"/>
+          <w:szCs w:val="24"/>
+          <w:u w:val="single"/>
+        </w:rPr>
+      </w:pPr>
     </w:p>
     <w:sectPr>
       <w:pgSz w:w="11906" w:h="16838"/>
@@ -1067,6 +1315,359 @@
     </w:sectPr>
   </w:body>
 </w:document>
+</file>
+
+<file path=word/numbering.xml><?xml version="1.0" encoding="utf-8"?>
+<w:numbering xmlns:wpc="http://schemas.microsoft.com/office/word/2010/wordprocessingCanvas" xmlns:cx="http://schemas.microsoft.com/office/drawing/2014/chartex" xmlns:cx1="http://schemas.microsoft.com/office/drawing/2015/9/8/chartex" xmlns:cx2="http://schemas.microsoft.com/office/drawing/2015/10/21/chartex" xmlns:cx3="http://schemas.microsoft.com/office/drawing/2016/5/9/chartex" xmlns:cx4="http://schemas.microsoft.com/office/drawing/2016/5/10/chartex" xmlns:cx5="http://schemas.microsoft.com/office/drawing/2016/5/11/chartex" xmlns:cx6="http://schemas.microsoft.com/office/drawing/2016/5/12/chartex" xmlns:cx7="http://schemas.microsoft.com/office/drawing/2016/5/13/chartex" xmlns:cx8="http://schemas.microsoft.com/office/drawing/2016/5/14/chartex" xmlns:mc="http://schemas.openxmlformats.org/markup-compatibility/2006" xmlns:aink="http://schemas.microsoft.com/office/drawing/2016/ink" xmlns:am3d="http://schemas.microsoft.com/office/drawing/2017/model3d" xmlns:o="urn:schemas-microsoft-com:office:office" xmlns:oel="http://schemas.microsoft.com/office/2019/extlst" xmlns:r="http://schemas.openxmlformats.org/officeDocument/2006/relationships" xmlns:m="http://schemas.openxmlformats.org/officeDocument/2006/math" xmlns:v="urn:schemas-microsoft-com:vml" xmlns:wp14="http://schemas.microsoft.com/office/word/2010/wordprocessingDrawing" xmlns:wp="http://schemas.openxmlformats.org/drawingml/2006/wordprocessingDrawing" xmlns:w10="urn:schemas-microsoft-com:office:word" xmlns:w="http://schemas.openxmlformats.org/wordprocessingml/2006/main" xmlns:w14="http://schemas.microsoft.com/office/word/2010/wordml" xmlns:w15="http://schemas.microsoft.com/office/word/2012/wordml" xmlns:w16cex="http://schemas.microsoft.com/office/word/2018/wordml/cex" xmlns:w16cid="http://schemas.microsoft.com/office/word/2016/wordml/cid" xmlns:w16="http://schemas.microsoft.com/office/word/2018/wordml" xmlns:w16sdtdh="http://schemas.microsoft.com/office/word/2020/wordml/sdtdatahash" xmlns:w16se="http://schemas.microsoft.com/office/word/2015/wordml/symex" xmlns:wpg="http://schemas.microsoft.com/office/word/2010/wordprocessingGroup" xmlns:wpi="http://schemas.microsoft.com/office/word/2010/wordprocessingInk" xmlns:wne="http://schemas.microsoft.com/office/word/2006/wordml" xmlns:wps="http://schemas.microsoft.com/office/word/2010/wordprocessingShape" mc:Ignorable="w14 w15 w16se w16cid w16 w16cex w16sdtdh wp14">
+  <w:abstractNum w:abstractNumId="0" w15:restartNumberingAfterBreak="0">
+    <w:nsid w:val="1A101E22"/>
+    <w:multiLevelType w:val="hybridMultilevel"/>
+    <w:tmpl w:val="8CC02D56"/>
+    <w:lvl w:ilvl="0" w:tplc="04160001">
+      <w:start w:val="1"/>
+      <w:numFmt w:val="bullet"/>
+      <w:lvlText w:val=""/>
+      <w:lvlJc w:val="left"/>
+      <w:pPr>
+        <w:ind w:left="720" w:hanging="360"/>
+      </w:pPr>
+      <w:rPr>
+        <w:rFonts w:ascii="Symbol" w:hAnsi="Symbol" w:hint="default"/>
+      </w:rPr>
+    </w:lvl>
+    <w:lvl w:ilvl="1" w:tplc="04160003" w:tentative="1">
+      <w:start w:val="1"/>
+      <w:numFmt w:val="bullet"/>
+      <w:lvlText w:val="o"/>
+      <w:lvlJc w:val="left"/>
+      <w:pPr>
+        <w:ind w:left="1440" w:hanging="360"/>
+      </w:pPr>
+      <w:rPr>
+        <w:rFonts w:ascii="Courier New" w:hAnsi="Courier New" w:cs="Courier New" w:hint="default"/>
+      </w:rPr>
+    </w:lvl>
+    <w:lvl w:ilvl="2" w:tplc="04160005" w:tentative="1">
+      <w:start w:val="1"/>
+      <w:numFmt w:val="bullet"/>
+      <w:lvlText w:val=""/>
+      <w:lvlJc w:val="left"/>
+      <w:pPr>
+        <w:ind w:left="2160" w:hanging="360"/>
+      </w:pPr>
+      <w:rPr>
+        <w:rFonts w:ascii="Wingdings" w:hAnsi="Wingdings" w:hint="default"/>
+      </w:rPr>
+    </w:lvl>
+    <w:lvl w:ilvl="3" w:tplc="04160001" w:tentative="1">
+      <w:start w:val="1"/>
+      <w:numFmt w:val="bullet"/>
+      <w:lvlText w:val=""/>
+      <w:lvlJc w:val="left"/>
+      <w:pPr>
+        <w:ind w:left="2880" w:hanging="360"/>
+      </w:pPr>
+      <w:rPr>
+        <w:rFonts w:ascii="Symbol" w:hAnsi="Symbol" w:hint="default"/>
+      </w:rPr>
+    </w:lvl>
+    <w:lvl w:ilvl="4" w:tplc="04160003" w:tentative="1">
+      <w:start w:val="1"/>
+      <w:numFmt w:val="bullet"/>
+      <w:lvlText w:val="o"/>
+      <w:lvlJc w:val="left"/>
+      <w:pPr>
+        <w:ind w:left="3600" w:hanging="360"/>
+      </w:pPr>
+      <w:rPr>
+        <w:rFonts w:ascii="Courier New" w:hAnsi="Courier New" w:cs="Courier New" w:hint="default"/>
+      </w:rPr>
+    </w:lvl>
+    <w:lvl w:ilvl="5" w:tplc="04160005" w:tentative="1">
+      <w:start w:val="1"/>
+      <w:numFmt w:val="bullet"/>
+      <w:lvlText w:val=""/>
+      <w:lvlJc w:val="left"/>
+      <w:pPr>
+        <w:ind w:left="4320" w:hanging="360"/>
+      </w:pPr>
+      <w:rPr>
+        <w:rFonts w:ascii="Wingdings" w:hAnsi="Wingdings" w:hint="default"/>
+      </w:rPr>
+    </w:lvl>
+    <w:lvl w:ilvl="6" w:tplc="04160001" w:tentative="1">
+      <w:start w:val="1"/>
+      <w:numFmt w:val="bullet"/>
+      <w:lvlText w:val=""/>
+      <w:lvlJc w:val="left"/>
+      <w:pPr>
+        <w:ind w:left="5040" w:hanging="360"/>
+      </w:pPr>
+      <w:rPr>
+        <w:rFonts w:ascii="Symbol" w:hAnsi="Symbol" w:hint="default"/>
+      </w:rPr>
+    </w:lvl>
+    <w:lvl w:ilvl="7" w:tplc="04160003" w:tentative="1">
+      <w:start w:val="1"/>
+      <w:numFmt w:val="bullet"/>
+      <w:lvlText w:val="o"/>
+      <w:lvlJc w:val="left"/>
+      <w:pPr>
+        <w:ind w:left="5760" w:hanging="360"/>
+      </w:pPr>
+      <w:rPr>
+        <w:rFonts w:ascii="Courier New" w:hAnsi="Courier New" w:cs="Courier New" w:hint="default"/>
+      </w:rPr>
+    </w:lvl>
+    <w:lvl w:ilvl="8" w:tplc="04160005" w:tentative="1">
+      <w:start w:val="1"/>
+      <w:numFmt w:val="bullet"/>
+      <w:lvlText w:val=""/>
+      <w:lvlJc w:val="left"/>
+      <w:pPr>
+        <w:ind w:left="6480" w:hanging="360"/>
+      </w:pPr>
+      <w:rPr>
+        <w:rFonts w:ascii="Wingdings" w:hAnsi="Wingdings" w:hint="default"/>
+      </w:rPr>
+    </w:lvl>
+  </w:abstractNum>
+  <w:abstractNum w:abstractNumId="1" w15:restartNumberingAfterBreak="0">
+    <w:nsid w:val="2E731E13"/>
+    <w:multiLevelType w:val="hybridMultilevel"/>
+    <w:tmpl w:val="F55C734A"/>
+    <w:lvl w:ilvl="0" w:tplc="04160001">
+      <w:start w:val="1"/>
+      <w:numFmt w:val="bullet"/>
+      <w:lvlText w:val=""/>
+      <w:lvlJc w:val="left"/>
+      <w:pPr>
+        <w:ind w:left="720" w:hanging="360"/>
+      </w:pPr>
+      <w:rPr>
+        <w:rFonts w:ascii="Symbol" w:hAnsi="Symbol" w:hint="default"/>
+      </w:rPr>
+    </w:lvl>
+    <w:lvl w:ilvl="1" w:tplc="04160003" w:tentative="1">
+      <w:start w:val="1"/>
+      <w:numFmt w:val="bullet"/>
+      <w:lvlText w:val="o"/>
+      <w:lvlJc w:val="left"/>
+      <w:pPr>
+        <w:ind w:left="1440" w:hanging="360"/>
+      </w:pPr>
+      <w:rPr>
+        <w:rFonts w:ascii="Courier New" w:hAnsi="Courier New" w:cs="Courier New" w:hint="default"/>
+      </w:rPr>
+    </w:lvl>
+    <w:lvl w:ilvl="2" w:tplc="04160005" w:tentative="1">
+      <w:start w:val="1"/>
+      <w:numFmt w:val="bullet"/>
+      <w:lvlText w:val=""/>
+      <w:lvlJc w:val="left"/>
+      <w:pPr>
+        <w:ind w:left="2160" w:hanging="360"/>
+      </w:pPr>
+      <w:rPr>
+        <w:rFonts w:ascii="Wingdings" w:hAnsi="Wingdings" w:hint="default"/>
+      </w:rPr>
+    </w:lvl>
+    <w:lvl w:ilvl="3" w:tplc="04160001" w:tentative="1">
+      <w:start w:val="1"/>
+      <w:numFmt w:val="bullet"/>
+      <w:lvlText w:val=""/>
+      <w:lvlJc w:val="left"/>
+      <w:pPr>
+        <w:ind w:left="2880" w:hanging="360"/>
+      </w:pPr>
+      <w:rPr>
+        <w:rFonts w:ascii="Symbol" w:hAnsi="Symbol" w:hint="default"/>
+      </w:rPr>
+    </w:lvl>
+    <w:lvl w:ilvl="4" w:tplc="04160003" w:tentative="1">
+      <w:start w:val="1"/>
+      <w:numFmt w:val="bullet"/>
+      <w:lvlText w:val="o"/>
+      <w:lvlJc w:val="left"/>
+      <w:pPr>
+        <w:ind w:left="3600" w:hanging="360"/>
+      </w:pPr>
+      <w:rPr>
+        <w:rFonts w:ascii="Courier New" w:hAnsi="Courier New" w:cs="Courier New" w:hint="default"/>
+      </w:rPr>
+    </w:lvl>
+    <w:lvl w:ilvl="5" w:tplc="04160005" w:tentative="1">
+      <w:start w:val="1"/>
+      <w:numFmt w:val="bullet"/>
+      <w:lvlText w:val=""/>
+      <w:lvlJc w:val="left"/>
+      <w:pPr>
+        <w:ind w:left="4320" w:hanging="360"/>
+      </w:pPr>
+      <w:rPr>
+        <w:rFonts w:ascii="Wingdings" w:hAnsi="Wingdings" w:hint="default"/>
+      </w:rPr>
+    </w:lvl>
+    <w:lvl w:ilvl="6" w:tplc="04160001" w:tentative="1">
+      <w:start w:val="1"/>
+      <w:numFmt w:val="bullet"/>
+      <w:lvlText w:val=""/>
+      <w:lvlJc w:val="left"/>
+      <w:pPr>
+        <w:ind w:left="5040" w:hanging="360"/>
+      </w:pPr>
+      <w:rPr>
+        <w:rFonts w:ascii="Symbol" w:hAnsi="Symbol" w:hint="default"/>
+      </w:rPr>
+    </w:lvl>
+    <w:lvl w:ilvl="7" w:tplc="04160003" w:tentative="1">
+      <w:start w:val="1"/>
+      <w:numFmt w:val="bullet"/>
+      <w:lvlText w:val="o"/>
+      <w:lvlJc w:val="left"/>
+      <w:pPr>
+        <w:ind w:left="5760" w:hanging="360"/>
+      </w:pPr>
+      <w:rPr>
+        <w:rFonts w:ascii="Courier New" w:hAnsi="Courier New" w:cs="Courier New" w:hint="default"/>
+      </w:rPr>
+    </w:lvl>
+    <w:lvl w:ilvl="8" w:tplc="04160005" w:tentative="1">
+      <w:start w:val="1"/>
+      <w:numFmt w:val="bullet"/>
+      <w:lvlText w:val=""/>
+      <w:lvlJc w:val="left"/>
+      <w:pPr>
+        <w:ind w:left="6480" w:hanging="360"/>
+      </w:pPr>
+      <w:rPr>
+        <w:rFonts w:ascii="Wingdings" w:hAnsi="Wingdings" w:hint="default"/>
+      </w:rPr>
+    </w:lvl>
+  </w:abstractNum>
+  <w:abstractNum w:abstractNumId="2" w15:restartNumberingAfterBreak="0">
+    <w:nsid w:val="594F79A8"/>
+    <w:multiLevelType w:val="hybridMultilevel"/>
+    <w:tmpl w:val="FAD44D6C"/>
+    <w:lvl w:ilvl="0" w:tplc="04160001">
+      <w:start w:val="1"/>
+      <w:numFmt w:val="bullet"/>
+      <w:lvlText w:val=""/>
+      <w:lvlJc w:val="left"/>
+      <w:pPr>
+        <w:ind w:left="720" w:hanging="360"/>
+      </w:pPr>
+      <w:rPr>
+        <w:rFonts w:ascii="Symbol" w:hAnsi="Symbol" w:hint="default"/>
+      </w:rPr>
+    </w:lvl>
+    <w:lvl w:ilvl="1" w:tplc="04160003" w:tentative="1">
+      <w:start w:val="1"/>
+      <w:numFmt w:val="bullet"/>
+      <w:lvlText w:val="o"/>
+      <w:lvlJc w:val="left"/>
+      <w:pPr>
+        <w:ind w:left="1440" w:hanging="360"/>
+      </w:pPr>
+      <w:rPr>
+        <w:rFonts w:ascii="Courier New" w:hAnsi="Courier New" w:cs="Courier New" w:hint="default"/>
+      </w:rPr>
+    </w:lvl>
+    <w:lvl w:ilvl="2" w:tplc="04160005" w:tentative="1">
+      <w:start w:val="1"/>
+      <w:numFmt w:val="bullet"/>
+      <w:lvlText w:val=""/>
+      <w:lvlJc w:val="left"/>
+      <w:pPr>
+        <w:ind w:left="2160" w:hanging="360"/>
+      </w:pPr>
+      <w:rPr>
+        <w:rFonts w:ascii="Wingdings" w:hAnsi="Wingdings" w:hint="default"/>
+      </w:rPr>
+    </w:lvl>
+    <w:lvl w:ilvl="3" w:tplc="04160001" w:tentative="1">
+      <w:start w:val="1"/>
+      <w:numFmt w:val="bullet"/>
+      <w:lvlText w:val=""/>
+      <w:lvlJc w:val="left"/>
+      <w:pPr>
+        <w:ind w:left="2880" w:hanging="360"/>
+      </w:pPr>
+      <w:rPr>
+        <w:rFonts w:ascii="Symbol" w:hAnsi="Symbol" w:hint="default"/>
+      </w:rPr>
+    </w:lvl>
+    <w:lvl w:ilvl="4" w:tplc="04160003" w:tentative="1">
+      <w:start w:val="1"/>
+      <w:numFmt w:val="bullet"/>
+      <w:lvlText w:val="o"/>
+      <w:lvlJc w:val="left"/>
+      <w:pPr>
+        <w:ind w:left="3600" w:hanging="360"/>
+      </w:pPr>
+      <w:rPr>
+        <w:rFonts w:ascii="Courier New" w:hAnsi="Courier New" w:cs="Courier New" w:hint="default"/>
+      </w:rPr>
+    </w:lvl>
+    <w:lvl w:ilvl="5" w:tplc="04160005" w:tentative="1">
+      <w:start w:val="1"/>
+      <w:numFmt w:val="bullet"/>
+      <w:lvlText w:val=""/>
+      <w:lvlJc w:val="left"/>
+      <w:pPr>
+        <w:ind w:left="4320" w:hanging="360"/>
+      </w:pPr>
+      <w:rPr>
+        <w:rFonts w:ascii="Wingdings" w:hAnsi="Wingdings" w:hint="default"/>
+      </w:rPr>
+    </w:lvl>
+    <w:lvl w:ilvl="6" w:tplc="04160001" w:tentative="1">
+      <w:start w:val="1"/>
+      <w:numFmt w:val="bullet"/>
+      <w:lvlText w:val=""/>
+      <w:lvlJc w:val="left"/>
+      <w:pPr>
+        <w:ind w:left="5040" w:hanging="360"/>
+      </w:pPr>
+      <w:rPr>
+        <w:rFonts w:ascii="Symbol" w:hAnsi="Symbol" w:hint="default"/>
+      </w:rPr>
+    </w:lvl>
+    <w:lvl w:ilvl="7" w:tplc="04160003" w:tentative="1">
+      <w:start w:val="1"/>
+      <w:numFmt w:val="bullet"/>
+      <w:lvlText w:val="o"/>
+      <w:lvlJc w:val="left"/>
+      <w:pPr>
+        <w:ind w:left="5760" w:hanging="360"/>
+      </w:pPr>
+      <w:rPr>
+        <w:rFonts w:ascii="Courier New" w:hAnsi="Courier New" w:cs="Courier New" w:hint="default"/>
+      </w:rPr>
+    </w:lvl>
+    <w:lvl w:ilvl="8" w:tplc="04160005" w:tentative="1">
+      <w:start w:val="1"/>
+      <w:numFmt w:val="bullet"/>
+      <w:lvlText w:val=""/>
+      <w:lvlJc w:val="left"/>
+      <w:pPr>
+        <w:ind w:left="6480" w:hanging="360"/>
+      </w:pPr>
+      <w:rPr>
+        <w:rFonts w:ascii="Wingdings" w:hAnsi="Wingdings" w:hint="default"/>
+      </w:rPr>
+    </w:lvl>
+  </w:abstractNum>
+  <w:num w:numId="1" w16cid:durableId="1963805241">
+    <w:abstractNumId w:val="1"/>
+  </w:num>
+  <w:num w:numId="2" w16cid:durableId="1987851839">
+    <w:abstractNumId w:val="2"/>
+  </w:num>
+  <w:num w:numId="3" w16cid:durableId="1168784171">
+    <w:abstractNumId w:val="0"/>
+  </w:num>
+</w:numbering>
 </file>
 
 <file path=word/styles.xml><?xml version="1.0" encoding="utf-8"?>
@@ -1497,6 +2098,17 @@
     <w:semiHidden/>
     <w:unhideWhenUsed/>
   </w:style>
+  <w:style w:type="paragraph" w:styleId="PargrafodaLista">
+    <w:name w:val="List Paragraph"/>
+    <w:basedOn w:val="Normal"/>
+    <w:uiPriority w:val="34"/>
+    <w:qFormat/>
+    <w:rsid w:val="00FC279E"/>
+    <w:pPr>
+      <w:ind w:left="720"/>
+      <w:contextualSpacing/>
+    </w:pPr>
+  </w:style>
 </w:styles>
 </file>
 

</xml_diff>

<commit_message>
Conclusão parte de tipos de operadores do curso
</commit_message>
<xml_diff>
--- a/python-basico/Anotações.docx
+++ b/python-basico/Anotações.docx
@@ -62,7 +62,25 @@
           <w:sz w:val="24"/>
           <w:szCs w:val="24"/>
         </w:rPr>
-        <w:t xml:space="preserve">Texto – str; </w:t>
+        <w:t xml:space="preserve">Texto – </w:t>
+      </w:r>
+      <w:proofErr w:type="spellStart"/>
+      <w:r>
+        <w:rPr>
+          <w:rFonts w:ascii="Arial" w:hAnsi="Arial" w:cs="Arial"/>
+          <w:sz w:val="24"/>
+          <w:szCs w:val="24"/>
+        </w:rPr>
+        <w:t>str</w:t>
+      </w:r>
+      <w:proofErr w:type="spellEnd"/>
+      <w:r>
+        <w:rPr>
+          <w:rFonts w:ascii="Arial" w:hAnsi="Arial" w:cs="Arial"/>
+          <w:sz w:val="24"/>
+          <w:szCs w:val="24"/>
+        </w:rPr>
+        <w:t xml:space="preserve">; </w:t>
       </w:r>
     </w:p>
     <w:p>
@@ -83,7 +101,43 @@
           <w:sz w:val="24"/>
           <w:szCs w:val="24"/>
         </w:rPr>
-        <w:t>Numéricos - int, float, complex;</w:t>
+        <w:t xml:space="preserve">Numéricos - int, </w:t>
+      </w:r>
+      <w:proofErr w:type="spellStart"/>
+      <w:r>
+        <w:rPr>
+          <w:rFonts w:ascii="Arial" w:hAnsi="Arial" w:cs="Arial"/>
+          <w:sz w:val="24"/>
+          <w:szCs w:val="24"/>
+        </w:rPr>
+        <w:t>float</w:t>
+      </w:r>
+      <w:proofErr w:type="spellEnd"/>
+      <w:r>
+        <w:rPr>
+          <w:rFonts w:ascii="Arial" w:hAnsi="Arial" w:cs="Arial"/>
+          <w:sz w:val="24"/>
+          <w:szCs w:val="24"/>
+        </w:rPr>
+        <w:t xml:space="preserve">, </w:t>
+      </w:r>
+      <w:proofErr w:type="spellStart"/>
+      <w:r>
+        <w:rPr>
+          <w:rFonts w:ascii="Arial" w:hAnsi="Arial" w:cs="Arial"/>
+          <w:sz w:val="24"/>
+          <w:szCs w:val="24"/>
+        </w:rPr>
+        <w:t>complex</w:t>
+      </w:r>
+      <w:proofErr w:type="spellEnd"/>
+      <w:r>
+        <w:rPr>
+          <w:rFonts w:ascii="Arial" w:hAnsi="Arial" w:cs="Arial"/>
+          <w:sz w:val="24"/>
+          <w:szCs w:val="24"/>
+        </w:rPr>
+        <w:t>;</w:t>
       </w:r>
       <w:r>
         <w:rPr>
@@ -112,7 +166,43 @@
           <w:sz w:val="24"/>
           <w:szCs w:val="24"/>
         </w:rPr>
-        <w:t>Sequência – list, tuple, range;</w:t>
+        <w:t xml:space="preserve">Sequência – </w:t>
+      </w:r>
+      <w:proofErr w:type="spellStart"/>
+      <w:r>
+        <w:rPr>
+          <w:rFonts w:ascii="Arial" w:hAnsi="Arial" w:cs="Arial"/>
+          <w:sz w:val="24"/>
+          <w:szCs w:val="24"/>
+        </w:rPr>
+        <w:t>list</w:t>
+      </w:r>
+      <w:proofErr w:type="spellEnd"/>
+      <w:r>
+        <w:rPr>
+          <w:rFonts w:ascii="Arial" w:hAnsi="Arial" w:cs="Arial"/>
+          <w:sz w:val="24"/>
+          <w:szCs w:val="24"/>
+        </w:rPr>
+        <w:t xml:space="preserve">, </w:t>
+      </w:r>
+      <w:proofErr w:type="spellStart"/>
+      <w:r>
+        <w:rPr>
+          <w:rFonts w:ascii="Arial" w:hAnsi="Arial" w:cs="Arial"/>
+          <w:sz w:val="24"/>
+          <w:szCs w:val="24"/>
+        </w:rPr>
+        <w:t>tuple</w:t>
+      </w:r>
+      <w:proofErr w:type="spellEnd"/>
+      <w:r>
+        <w:rPr>
+          <w:rFonts w:ascii="Arial" w:hAnsi="Arial" w:cs="Arial"/>
+          <w:sz w:val="24"/>
+          <w:szCs w:val="24"/>
+        </w:rPr>
+        <w:t>, range;</w:t>
       </w:r>
     </w:p>
     <w:p>
@@ -131,7 +221,25 @@
           <w:sz w:val="24"/>
           <w:szCs w:val="24"/>
         </w:rPr>
-        <w:t>Mapa – dict (chave: valor);</w:t>
+        <w:t xml:space="preserve">Mapa – </w:t>
+      </w:r>
+      <w:proofErr w:type="spellStart"/>
+      <w:r>
+        <w:rPr>
+          <w:rFonts w:ascii="Arial" w:hAnsi="Arial" w:cs="Arial"/>
+          <w:sz w:val="24"/>
+          <w:szCs w:val="24"/>
+        </w:rPr>
+        <w:t>dict</w:t>
+      </w:r>
+      <w:proofErr w:type="spellEnd"/>
+      <w:r>
+        <w:rPr>
+          <w:rFonts w:ascii="Arial" w:hAnsi="Arial" w:cs="Arial"/>
+          <w:sz w:val="24"/>
+          <w:szCs w:val="24"/>
+        </w:rPr>
+        <w:t xml:space="preserve"> (chave: valor);</w:t>
       </w:r>
     </w:p>
     <w:p>
@@ -145,6 +253,7 @@
           <w:lang w:val="en-US"/>
         </w:rPr>
       </w:pPr>
+      <w:proofErr w:type="spellStart"/>
       <w:r>
         <w:rPr>
           <w:rFonts w:ascii="Arial" w:hAnsi="Arial" w:cs="Arial"/>
@@ -152,7 +261,37 @@
           <w:szCs w:val="24"/>
           <w:lang w:val="en-US"/>
         </w:rPr>
-        <w:t>Coleção – set, fronzenset;</w:t>
+        <w:t>Coleção</w:t>
+      </w:r>
+      <w:proofErr w:type="spellEnd"/>
+      <w:r>
+        <w:rPr>
+          <w:rFonts w:ascii="Arial" w:hAnsi="Arial" w:cs="Arial"/>
+          <w:sz w:val="24"/>
+          <w:szCs w:val="24"/>
+          <w:lang w:val="en-US"/>
+        </w:rPr>
+        <w:t xml:space="preserve"> – set, </w:t>
+      </w:r>
+      <w:proofErr w:type="spellStart"/>
+      <w:r>
+        <w:rPr>
+          <w:rFonts w:ascii="Arial" w:hAnsi="Arial" w:cs="Arial"/>
+          <w:sz w:val="24"/>
+          <w:szCs w:val="24"/>
+          <w:lang w:val="en-US"/>
+        </w:rPr>
+        <w:t>fronzenset</w:t>
+      </w:r>
+      <w:proofErr w:type="spellEnd"/>
+      <w:r>
+        <w:rPr>
+          <w:rFonts w:ascii="Arial" w:hAnsi="Arial" w:cs="Arial"/>
+          <w:sz w:val="24"/>
+          <w:szCs w:val="24"/>
+          <w:lang w:val="en-US"/>
+        </w:rPr>
+        <w:t>;</w:t>
       </w:r>
     </w:p>
     <w:p>
@@ -166,6 +305,7 @@
           <w:lang w:val="en-US"/>
         </w:rPr>
       </w:pPr>
+      <w:proofErr w:type="spellStart"/>
       <w:r>
         <w:rPr>
           <w:rFonts w:ascii="Arial" w:hAnsi="Arial" w:cs="Arial"/>
@@ -173,7 +313,17 @@
           <w:szCs w:val="24"/>
           <w:lang w:val="en-US"/>
         </w:rPr>
-        <w:t>Booleano – bool;</w:t>
+        <w:t>Booleano</w:t>
+      </w:r>
+      <w:proofErr w:type="spellEnd"/>
+      <w:r>
+        <w:rPr>
+          <w:rFonts w:ascii="Arial" w:hAnsi="Arial" w:cs="Arial"/>
+          <w:sz w:val="24"/>
+          <w:szCs w:val="24"/>
+          <w:lang w:val="en-US"/>
+        </w:rPr>
+        <w:t xml:space="preserve"> – bool;</w:t>
       </w:r>
     </w:p>
     <w:p>
@@ -192,7 +342,43 @@
           <w:sz w:val="24"/>
           <w:szCs w:val="24"/>
         </w:rPr>
-        <w:t>Binário – bytes, bytearray, memoryview;</w:t>
+        <w:t xml:space="preserve">Binário – bytes, </w:t>
+      </w:r>
+      <w:proofErr w:type="spellStart"/>
+      <w:r>
+        <w:rPr>
+          <w:rFonts w:ascii="Arial" w:hAnsi="Arial" w:cs="Arial"/>
+          <w:sz w:val="24"/>
+          <w:szCs w:val="24"/>
+        </w:rPr>
+        <w:t>bytearray</w:t>
+      </w:r>
+      <w:proofErr w:type="spellEnd"/>
+      <w:r>
+        <w:rPr>
+          <w:rFonts w:ascii="Arial" w:hAnsi="Arial" w:cs="Arial"/>
+          <w:sz w:val="24"/>
+          <w:szCs w:val="24"/>
+        </w:rPr>
+        <w:t xml:space="preserve">, </w:t>
+      </w:r>
+      <w:proofErr w:type="spellStart"/>
+      <w:r>
+        <w:rPr>
+          <w:rFonts w:ascii="Arial" w:hAnsi="Arial" w:cs="Arial"/>
+          <w:sz w:val="24"/>
+          <w:szCs w:val="24"/>
+        </w:rPr>
+        <w:t>memoryview</w:t>
+      </w:r>
+      <w:proofErr w:type="spellEnd"/>
+      <w:r>
+        <w:rPr>
+          <w:rFonts w:ascii="Arial" w:hAnsi="Arial" w:cs="Arial"/>
+          <w:sz w:val="24"/>
+          <w:szCs w:val="24"/>
+        </w:rPr>
+        <w:t>;</w:t>
       </w:r>
     </w:p>
     <w:p>
@@ -248,7 +434,61 @@
           <w:sz w:val="24"/>
           <w:szCs w:val="24"/>
         </w:rPr>
-        <w:t>Digitar “python” ou “python -i nome_do_programa.py” no terminal. Para sair digitar “exit()”</w:t>
+        <w:t>Digitar “</w:t>
+      </w:r>
+      <w:proofErr w:type="spellStart"/>
+      <w:r>
+        <w:rPr>
+          <w:rFonts w:ascii="Arial" w:hAnsi="Arial" w:cs="Arial"/>
+          <w:sz w:val="24"/>
+          <w:szCs w:val="24"/>
+        </w:rPr>
+        <w:t>python</w:t>
+      </w:r>
+      <w:proofErr w:type="spellEnd"/>
+      <w:r>
+        <w:rPr>
+          <w:rFonts w:ascii="Arial" w:hAnsi="Arial" w:cs="Arial"/>
+          <w:sz w:val="24"/>
+          <w:szCs w:val="24"/>
+        </w:rPr>
+        <w:t>” ou “</w:t>
+      </w:r>
+      <w:proofErr w:type="spellStart"/>
+      <w:r>
+        <w:rPr>
+          <w:rFonts w:ascii="Arial" w:hAnsi="Arial" w:cs="Arial"/>
+          <w:sz w:val="24"/>
+          <w:szCs w:val="24"/>
+        </w:rPr>
+        <w:t>python</w:t>
+      </w:r>
+      <w:proofErr w:type="spellEnd"/>
+      <w:r>
+        <w:rPr>
+          <w:rFonts w:ascii="Arial" w:hAnsi="Arial" w:cs="Arial"/>
+          <w:sz w:val="24"/>
+          <w:szCs w:val="24"/>
+        </w:rPr>
+        <w:t xml:space="preserve"> -i nome_do_programa.py” no terminal. Para sair digitar “</w:t>
+      </w:r>
+      <w:proofErr w:type="spellStart"/>
+      <w:r>
+        <w:rPr>
+          <w:rFonts w:ascii="Arial" w:hAnsi="Arial" w:cs="Arial"/>
+          <w:sz w:val="24"/>
+          <w:szCs w:val="24"/>
+        </w:rPr>
+        <w:t>exit</w:t>
+      </w:r>
+      <w:proofErr w:type="spellEnd"/>
+      <w:r>
+        <w:rPr>
+          <w:rFonts w:ascii="Arial" w:hAnsi="Arial" w:cs="Arial"/>
+          <w:sz w:val="24"/>
+          <w:szCs w:val="24"/>
+        </w:rPr>
+        <w:t>()”</w:t>
       </w:r>
     </w:p>
     <w:p>
@@ -307,7 +547,25 @@
           <w:szCs w:val="24"/>
         </w:rPr>
         <w:tab/>
-        <w:t>- dir()</w:t>
+        <w:t xml:space="preserve">- </w:t>
+      </w:r>
+      <w:proofErr w:type="spellStart"/>
+      <w:r>
+        <w:rPr>
+          <w:rFonts w:ascii="Arial" w:hAnsi="Arial" w:cs="Arial"/>
+          <w:sz w:val="24"/>
+          <w:szCs w:val="24"/>
+        </w:rPr>
+        <w:t>dir</w:t>
+      </w:r>
+      <w:proofErr w:type="spellEnd"/>
+      <w:r>
+        <w:rPr>
+          <w:rFonts w:ascii="Arial" w:hAnsi="Arial" w:cs="Arial"/>
+          <w:sz w:val="24"/>
+          <w:szCs w:val="24"/>
+        </w:rPr>
+        <w:t>()</w:t>
       </w:r>
     </w:p>
     <w:p>
@@ -326,7 +584,25 @@
           <w:szCs w:val="24"/>
         </w:rPr>
         <w:tab/>
-        <w:t>- dir(100): lista de métodos dentro da classe int</w:t>
+        <w:t xml:space="preserve">- </w:t>
+      </w:r>
+      <w:proofErr w:type="spellStart"/>
+      <w:r>
+        <w:rPr>
+          <w:rFonts w:ascii="Arial" w:hAnsi="Arial" w:cs="Arial"/>
+          <w:sz w:val="24"/>
+          <w:szCs w:val="24"/>
+        </w:rPr>
+        <w:t>dir</w:t>
+      </w:r>
+      <w:proofErr w:type="spellEnd"/>
+      <w:r>
+        <w:rPr>
+          <w:rFonts w:ascii="Arial" w:hAnsi="Arial" w:cs="Arial"/>
+          <w:sz w:val="24"/>
+          <w:szCs w:val="24"/>
+        </w:rPr>
+        <w:t>(100): lista de métodos dentro da classe int</w:t>
       </w:r>
     </w:p>
     <w:p>
@@ -538,8 +814,27 @@
           <w:sz w:val="24"/>
           <w:szCs w:val="24"/>
         </w:rPr>
-        <w:t xml:space="preserve">- Padrão de nomes deve ser o snake case: substituir espaços pelo </w:t>
-      </w:r>
+        <w:t xml:space="preserve">- Padrão de nomes deve ser o </w:t>
+      </w:r>
+      <w:proofErr w:type="spellStart"/>
+      <w:r>
+        <w:rPr>
+          <w:rFonts w:ascii="Arial" w:hAnsi="Arial" w:cs="Arial"/>
+          <w:sz w:val="24"/>
+          <w:szCs w:val="24"/>
+        </w:rPr>
+        <w:t>snake</w:t>
+      </w:r>
+      <w:proofErr w:type="spellEnd"/>
+      <w:r>
+        <w:rPr>
+          <w:rFonts w:ascii="Arial" w:hAnsi="Arial" w:cs="Arial"/>
+          <w:sz w:val="24"/>
+          <w:szCs w:val="24"/>
+        </w:rPr>
+        <w:t xml:space="preserve"> case: substituir espaços pelo </w:t>
+      </w:r>
+      <w:proofErr w:type="spellStart"/>
       <w:r>
         <w:rPr>
           <w:rFonts w:ascii="Arial" w:hAnsi="Arial" w:cs="Arial"/>
@@ -550,6 +845,7 @@
         </w:rPr>
         <w:t>underline</w:t>
       </w:r>
+      <w:proofErr w:type="spellEnd"/>
       <w:r>
         <w:rPr>
           <w:rFonts w:ascii="Arial" w:hAnsi="Arial" w:cs="Arial"/>
@@ -699,7 +995,25 @@
           <w:sz w:val="24"/>
           <w:szCs w:val="24"/>
         </w:rPr>
-        <w:t>Guido Van Rossum – 1989: Linguagem intuitiva, código abert</w:t>
+        <w:t xml:space="preserve">Guido Van </w:t>
+      </w:r>
+      <w:proofErr w:type="spellStart"/>
+      <w:r>
+        <w:rPr>
+          <w:rFonts w:ascii="Arial" w:hAnsi="Arial" w:cs="Arial"/>
+          <w:sz w:val="24"/>
+          <w:szCs w:val="24"/>
+        </w:rPr>
+        <w:t>Rossum</w:t>
+      </w:r>
+      <w:proofErr w:type="spellEnd"/>
+      <w:r>
+        <w:rPr>
+          <w:rFonts w:ascii="Arial" w:hAnsi="Arial" w:cs="Arial"/>
+          <w:sz w:val="24"/>
+          <w:szCs w:val="24"/>
+        </w:rPr>
+        <w:t xml:space="preserve"> – 1989: Linguagem intuitiva, código abert</w:t>
       </w:r>
       <w:r>
         <w:rPr>
@@ -753,8 +1067,18 @@
           <w:sz w:val="24"/>
           <w:szCs w:val="24"/>
         </w:rPr>
-        <w:t>Multiplataforma e multiparadigma</w:t>
-      </w:r>
+        <w:t xml:space="preserve">Multiplataforma e </w:t>
+      </w:r>
+      <w:proofErr w:type="spellStart"/>
+      <w:r>
+        <w:rPr>
+          <w:rFonts w:ascii="Arial" w:hAnsi="Arial" w:cs="Arial"/>
+          <w:sz w:val="24"/>
+          <w:szCs w:val="24"/>
+        </w:rPr>
+        <w:t>multiparadigma</w:t>
+      </w:r>
+      <w:proofErr w:type="spellEnd"/>
       <w:r>
         <w:rPr>
           <w:rFonts w:ascii="Arial" w:hAnsi="Arial" w:cs="Arial"/>
@@ -1164,6 +1488,11 @@
     </w:p>
     <w:p>
       <w:pPr>
+        <w:pStyle w:val="PargrafodaLista"/>
+        <w:numPr>
+          <w:ilvl w:val="0"/>
+          <w:numId w:val="6"/>
+        </w:numPr>
         <w:jc w:val="both"/>
         <w:rPr>
           <w:rFonts w:ascii="Arial" w:hAnsi="Arial" w:cs="Arial"/>
@@ -1198,32 +1527,34 @@
     </w:p>
     <w:p>
       <w:pPr>
-        <w:jc w:val="both"/>
-        <w:rPr>
-          <w:rFonts w:ascii="Arial" w:hAnsi="Arial" w:cs="Arial"/>
-          <w:sz w:val="24"/>
-          <w:szCs w:val="24"/>
-        </w:rPr>
-      </w:pPr>
-      <w:r>
-        <w:rPr>
-          <w:rFonts w:ascii="Arial" w:hAnsi="Arial" w:cs="Arial"/>
-          <w:sz w:val="24"/>
-          <w:szCs w:val="24"/>
-        </w:rPr>
-        <w:t>!=</w:t>
-      </w:r>
-      <w:r>
-        <w:rPr>
-          <w:rFonts w:ascii="Arial" w:hAnsi="Arial" w:cs="Arial"/>
-          <w:sz w:val="24"/>
-          <w:szCs w:val="24"/>
-        </w:rPr>
-        <w:t>(diferente)</w:t>
-      </w:r>
-    </w:p>
-    <w:p>
-      <w:pPr>
+        <w:pStyle w:val="PargrafodaLista"/>
+        <w:numPr>
+          <w:ilvl w:val="0"/>
+          <w:numId w:val="6"/>
+        </w:numPr>
+        <w:jc w:val="both"/>
+        <w:rPr>
+          <w:rFonts w:ascii="Arial" w:hAnsi="Arial" w:cs="Arial"/>
+          <w:sz w:val="24"/>
+          <w:szCs w:val="24"/>
+        </w:rPr>
+      </w:pPr>
+      <w:r>
+        <w:rPr>
+          <w:rFonts w:ascii="Arial" w:hAnsi="Arial" w:cs="Arial"/>
+          <w:sz w:val="24"/>
+          <w:szCs w:val="24"/>
+        </w:rPr>
+        <w:t>!=(diferente)</w:t>
+      </w:r>
+    </w:p>
+    <w:p>
+      <w:pPr>
+        <w:pStyle w:val="PargrafodaLista"/>
+        <w:numPr>
+          <w:ilvl w:val="0"/>
+          <w:numId w:val="6"/>
+        </w:numPr>
         <w:jc w:val="both"/>
         <w:rPr>
           <w:rFonts w:ascii="Arial" w:hAnsi="Arial" w:cs="Arial"/>
@@ -1242,6 +1573,11 @@
     </w:p>
     <w:p>
       <w:pPr>
+        <w:pStyle w:val="PargrafodaLista"/>
+        <w:numPr>
+          <w:ilvl w:val="0"/>
+          <w:numId w:val="6"/>
+        </w:numPr>
         <w:jc w:val="both"/>
         <w:rPr>
           <w:rFonts w:ascii="Arial" w:hAnsi="Arial" w:cs="Arial"/>
@@ -1260,6 +1596,11 @@
     </w:p>
     <w:p>
       <w:pPr>
+        <w:pStyle w:val="PargrafodaLista"/>
+        <w:numPr>
+          <w:ilvl w:val="0"/>
+          <w:numId w:val="6"/>
+        </w:numPr>
         <w:jc w:val="both"/>
         <w:rPr>
           <w:rFonts w:ascii="Arial" w:hAnsi="Arial" w:cs="Arial"/>
@@ -1278,6 +1619,11 @@
     </w:p>
     <w:p>
       <w:pPr>
+        <w:pStyle w:val="PargrafodaLista"/>
+        <w:numPr>
+          <w:ilvl w:val="0"/>
+          <w:numId w:val="6"/>
+        </w:numPr>
         <w:jc w:val="both"/>
         <w:rPr>
           <w:rFonts w:ascii="Arial" w:hAnsi="Arial" w:cs="Arial"/>
@@ -1293,6 +1639,1301 @@
         </w:rPr>
         <w:t>&lt;=(menor ou igual)</w:t>
       </w:r>
+    </w:p>
+    <w:p>
+      <w:pPr>
+        <w:jc w:val="both"/>
+        <w:rPr>
+          <w:rFonts w:ascii="Arial" w:hAnsi="Arial" w:cs="Arial"/>
+          <w:sz w:val="24"/>
+          <w:szCs w:val="24"/>
+        </w:rPr>
+      </w:pPr>
+      <w:r>
+        <w:rPr>
+          <w:rFonts w:ascii="Arial" w:hAnsi="Arial" w:cs="Arial"/>
+          <w:b/>
+          <w:bCs/>
+          <w:sz w:val="24"/>
+          <w:szCs w:val="24"/>
+        </w:rPr>
+        <w:t xml:space="preserve">OPERADOR DE ATRIBUIÇÃO: </w:t>
+      </w:r>
+      <w:r>
+        <w:rPr>
+          <w:rFonts w:ascii="Arial" w:hAnsi="Arial" w:cs="Arial"/>
+          <w:sz w:val="24"/>
+          <w:szCs w:val="24"/>
+        </w:rPr>
+        <w:t>iniciar o valor de variável ou sobrescrever</w:t>
+      </w:r>
+    </w:p>
+    <w:p>
+      <w:pPr>
+        <w:pStyle w:val="PargrafodaLista"/>
+        <w:numPr>
+          <w:ilvl w:val="0"/>
+          <w:numId w:val="5"/>
+        </w:numPr>
+        <w:jc w:val="both"/>
+        <w:rPr>
+          <w:rFonts w:ascii="Arial" w:hAnsi="Arial" w:cs="Arial"/>
+          <w:sz w:val="24"/>
+          <w:szCs w:val="24"/>
+        </w:rPr>
+      </w:pPr>
+      <w:r>
+        <w:rPr>
+          <w:rFonts w:ascii="Arial" w:hAnsi="Arial" w:cs="Arial"/>
+          <w:sz w:val="24"/>
+          <w:szCs w:val="24"/>
+        </w:rPr>
+        <w:t>valor  = 0 (valor recebe 0)</w:t>
+      </w:r>
+    </w:p>
+    <w:p>
+      <w:pPr>
+        <w:pStyle w:val="PargrafodaLista"/>
+        <w:numPr>
+          <w:ilvl w:val="0"/>
+          <w:numId w:val="5"/>
+        </w:numPr>
+        <w:jc w:val="both"/>
+        <w:rPr>
+          <w:rFonts w:ascii="Arial" w:hAnsi="Arial" w:cs="Arial"/>
+          <w:sz w:val="24"/>
+          <w:szCs w:val="24"/>
+        </w:rPr>
+      </w:pPr>
+      <w:r>
+        <w:rPr>
+          <w:rFonts w:ascii="Arial" w:hAnsi="Arial" w:cs="Arial"/>
+          <w:sz w:val="24"/>
+          <w:szCs w:val="24"/>
+        </w:rPr>
+        <w:t>valor += 200 (valor recebe valor + 200)</w:t>
+      </w:r>
+    </w:p>
+    <w:p>
+      <w:pPr>
+        <w:jc w:val="both"/>
+        <w:rPr>
+          <w:rFonts w:ascii="Arial" w:hAnsi="Arial" w:cs="Arial"/>
+          <w:sz w:val="24"/>
+          <w:szCs w:val="24"/>
+        </w:rPr>
+      </w:pPr>
+      <w:r>
+        <w:rPr>
+          <w:rFonts w:ascii="Arial" w:hAnsi="Arial" w:cs="Arial"/>
+          <w:b/>
+          <w:bCs/>
+          <w:sz w:val="24"/>
+          <w:szCs w:val="24"/>
+        </w:rPr>
+        <w:t xml:space="preserve">OPERADORES LÓGICOS: </w:t>
+      </w:r>
+      <w:r>
+        <w:rPr>
+          <w:rFonts w:ascii="Arial" w:hAnsi="Arial" w:cs="Arial"/>
+          <w:sz w:val="24"/>
+          <w:szCs w:val="24"/>
+        </w:rPr>
+        <w:t>usados com o de comparação cria-se sentenças</w:t>
+      </w:r>
+    </w:p>
+    <w:p>
+      <w:pPr>
+        <w:shd w:val="clear" w:color="auto" w:fill="1F1F1F"/>
+        <w:spacing w:after="0" w:line="285" w:lineRule="atLeast"/>
+        <w:rPr>
+          <w:rFonts w:ascii="Consolas" w:eastAsia="Times New Roman" w:hAnsi="Consolas" w:cs="Times New Roman"/>
+          <w:color w:val="CCCCCC"/>
+          <w:kern w:val="0"/>
+          <w:sz w:val="21"/>
+          <w:szCs w:val="21"/>
+          <w:lang w:val="en-US" w:eastAsia="pt-BR"/>
+          <w14:ligatures w14:val="none"/>
+        </w:rPr>
+      </w:pPr>
+      <w:proofErr w:type="gramStart"/>
+      <w:r>
+        <w:rPr>
+          <w:rFonts w:ascii="Consolas" w:eastAsia="Times New Roman" w:hAnsi="Consolas" w:cs="Times New Roman"/>
+          <w:color w:val="DCDCAA"/>
+          <w:kern w:val="0"/>
+          <w:sz w:val="21"/>
+          <w:szCs w:val="21"/>
+          <w:lang w:val="en-US" w:eastAsia="pt-BR"/>
+          <w14:ligatures w14:val="none"/>
+        </w:rPr>
+        <w:t>print</w:t>
+      </w:r>
+      <w:r>
+        <w:rPr>
+          <w:rFonts w:ascii="Consolas" w:eastAsia="Times New Roman" w:hAnsi="Consolas" w:cs="Times New Roman"/>
+          <w:color w:val="CCCCCC"/>
+          <w:kern w:val="0"/>
+          <w:sz w:val="21"/>
+          <w:szCs w:val="21"/>
+          <w:lang w:val="en-US" w:eastAsia="pt-BR"/>
+          <w14:ligatures w14:val="none"/>
+        </w:rPr>
+        <w:t>(</w:t>
+      </w:r>
+      <w:proofErr w:type="gramEnd"/>
+      <w:r>
+        <w:rPr>
+          <w:rFonts w:ascii="Consolas" w:eastAsia="Times New Roman" w:hAnsi="Consolas" w:cs="Times New Roman"/>
+          <w:color w:val="CE9178"/>
+          <w:kern w:val="0"/>
+          <w:sz w:val="21"/>
+          <w:szCs w:val="21"/>
+          <w:lang w:val="en-US" w:eastAsia="pt-BR"/>
+          <w14:ligatures w14:val="none"/>
+        </w:rPr>
+        <w:t>"True and True: "</w:t>
+      </w:r>
+      <w:r>
+        <w:rPr>
+          <w:rFonts w:ascii="Consolas" w:eastAsia="Times New Roman" w:hAnsi="Consolas" w:cs="Times New Roman"/>
+          <w:color w:val="CCCCCC"/>
+          <w:kern w:val="0"/>
+          <w:sz w:val="21"/>
+          <w:szCs w:val="21"/>
+          <w:lang w:val="en-US" w:eastAsia="pt-BR"/>
+          <w14:ligatures w14:val="none"/>
+        </w:rPr>
+        <w:t xml:space="preserve">, </w:t>
+      </w:r>
+      <w:r>
+        <w:rPr>
+          <w:rFonts w:ascii="Consolas" w:eastAsia="Times New Roman" w:hAnsi="Consolas" w:cs="Times New Roman"/>
+          <w:color w:val="569CD6"/>
+          <w:kern w:val="0"/>
+          <w:sz w:val="21"/>
+          <w:szCs w:val="21"/>
+          <w:lang w:val="en-US" w:eastAsia="pt-BR"/>
+          <w14:ligatures w14:val="none"/>
+        </w:rPr>
+        <w:t>True</w:t>
+      </w:r>
+      <w:r>
+        <w:rPr>
+          <w:rFonts w:ascii="Consolas" w:eastAsia="Times New Roman" w:hAnsi="Consolas" w:cs="Times New Roman"/>
+          <w:color w:val="CCCCCC"/>
+          <w:kern w:val="0"/>
+          <w:sz w:val="21"/>
+          <w:szCs w:val="21"/>
+          <w:lang w:val="en-US" w:eastAsia="pt-BR"/>
+          <w14:ligatures w14:val="none"/>
+        </w:rPr>
+        <w:t xml:space="preserve"> </w:t>
+      </w:r>
+      <w:r>
+        <w:rPr>
+          <w:rFonts w:ascii="Consolas" w:eastAsia="Times New Roman" w:hAnsi="Consolas" w:cs="Times New Roman"/>
+          <w:color w:val="C586C0"/>
+          <w:kern w:val="0"/>
+          <w:sz w:val="21"/>
+          <w:szCs w:val="21"/>
+          <w:lang w:val="en-US" w:eastAsia="pt-BR"/>
+          <w14:ligatures w14:val="none"/>
+        </w:rPr>
+        <w:t>and</w:t>
+      </w:r>
+      <w:r>
+        <w:rPr>
+          <w:rFonts w:ascii="Consolas" w:eastAsia="Times New Roman" w:hAnsi="Consolas" w:cs="Times New Roman"/>
+          <w:color w:val="CCCCCC"/>
+          <w:kern w:val="0"/>
+          <w:sz w:val="21"/>
+          <w:szCs w:val="21"/>
+          <w:lang w:val="en-US" w:eastAsia="pt-BR"/>
+          <w14:ligatures w14:val="none"/>
+        </w:rPr>
+        <w:t xml:space="preserve"> </w:t>
+      </w:r>
+      <w:r>
+        <w:rPr>
+          <w:rFonts w:ascii="Consolas" w:eastAsia="Times New Roman" w:hAnsi="Consolas" w:cs="Times New Roman"/>
+          <w:color w:val="569CD6"/>
+          <w:kern w:val="0"/>
+          <w:sz w:val="21"/>
+          <w:szCs w:val="21"/>
+          <w:lang w:val="en-US" w:eastAsia="pt-BR"/>
+          <w14:ligatures w14:val="none"/>
+        </w:rPr>
+        <w:t>True</w:t>
+      </w:r>
+      <w:r>
+        <w:rPr>
+          <w:rFonts w:ascii="Consolas" w:eastAsia="Times New Roman" w:hAnsi="Consolas" w:cs="Times New Roman"/>
+          <w:color w:val="CCCCCC"/>
+          <w:kern w:val="0"/>
+          <w:sz w:val="21"/>
+          <w:szCs w:val="21"/>
+          <w:lang w:val="en-US" w:eastAsia="pt-BR"/>
+          <w14:ligatures w14:val="none"/>
+        </w:rPr>
+        <w:t>)</w:t>
+      </w:r>
+      <w:r>
+        <w:rPr>
+          <w:rFonts w:ascii="Consolas" w:eastAsia="Times New Roman" w:hAnsi="Consolas" w:cs="Times New Roman"/>
+          <w:color w:val="6A9955"/>
+          <w:kern w:val="0"/>
+          <w:sz w:val="21"/>
+          <w:szCs w:val="21"/>
+          <w:lang w:val="en-US" w:eastAsia="pt-BR"/>
+          <w14:ligatures w14:val="none"/>
+        </w:rPr>
+        <w:t>#True</w:t>
+      </w:r>
+    </w:p>
+    <w:p>
+      <w:pPr>
+        <w:shd w:val="clear" w:color="auto" w:fill="1F1F1F"/>
+        <w:spacing w:after="0" w:line="285" w:lineRule="atLeast"/>
+        <w:rPr>
+          <w:rFonts w:ascii="Consolas" w:eastAsia="Times New Roman" w:hAnsi="Consolas" w:cs="Times New Roman"/>
+          <w:color w:val="CCCCCC"/>
+          <w:kern w:val="0"/>
+          <w:sz w:val="21"/>
+          <w:szCs w:val="21"/>
+          <w:lang w:val="en-US" w:eastAsia="pt-BR"/>
+          <w14:ligatures w14:val="none"/>
+        </w:rPr>
+      </w:pPr>
+      <w:proofErr w:type="gramStart"/>
+      <w:r>
+        <w:rPr>
+          <w:rFonts w:ascii="Consolas" w:eastAsia="Times New Roman" w:hAnsi="Consolas" w:cs="Times New Roman"/>
+          <w:color w:val="DCDCAA"/>
+          <w:kern w:val="0"/>
+          <w:sz w:val="21"/>
+          <w:szCs w:val="21"/>
+          <w:lang w:val="en-US" w:eastAsia="pt-BR"/>
+          <w14:ligatures w14:val="none"/>
+        </w:rPr>
+        <w:t>print</w:t>
+      </w:r>
+      <w:r>
+        <w:rPr>
+          <w:rFonts w:ascii="Consolas" w:eastAsia="Times New Roman" w:hAnsi="Consolas" w:cs="Times New Roman"/>
+          <w:color w:val="CCCCCC"/>
+          <w:kern w:val="0"/>
+          <w:sz w:val="21"/>
+          <w:szCs w:val="21"/>
+          <w:lang w:val="en-US" w:eastAsia="pt-BR"/>
+          <w14:ligatures w14:val="none"/>
+        </w:rPr>
+        <w:t>(</w:t>
+      </w:r>
+      <w:proofErr w:type="gramEnd"/>
+      <w:r>
+        <w:rPr>
+          <w:rFonts w:ascii="Consolas" w:eastAsia="Times New Roman" w:hAnsi="Consolas" w:cs="Times New Roman"/>
+          <w:color w:val="CE9178"/>
+          <w:kern w:val="0"/>
+          <w:sz w:val="21"/>
+          <w:szCs w:val="21"/>
+          <w:lang w:val="en-US" w:eastAsia="pt-BR"/>
+          <w14:ligatures w14:val="none"/>
+        </w:rPr>
+        <w:t>"False and False: "</w:t>
+      </w:r>
+      <w:r>
+        <w:rPr>
+          <w:rFonts w:ascii="Consolas" w:eastAsia="Times New Roman" w:hAnsi="Consolas" w:cs="Times New Roman"/>
+          <w:color w:val="CCCCCC"/>
+          <w:kern w:val="0"/>
+          <w:sz w:val="21"/>
+          <w:szCs w:val="21"/>
+          <w:lang w:val="en-US" w:eastAsia="pt-BR"/>
+          <w14:ligatures w14:val="none"/>
+        </w:rPr>
+        <w:t xml:space="preserve">, </w:t>
+      </w:r>
+      <w:r>
+        <w:rPr>
+          <w:rFonts w:ascii="Consolas" w:eastAsia="Times New Roman" w:hAnsi="Consolas" w:cs="Times New Roman"/>
+          <w:color w:val="569CD6"/>
+          <w:kern w:val="0"/>
+          <w:sz w:val="21"/>
+          <w:szCs w:val="21"/>
+          <w:lang w:val="en-US" w:eastAsia="pt-BR"/>
+          <w14:ligatures w14:val="none"/>
+        </w:rPr>
+        <w:t>False</w:t>
+      </w:r>
+      <w:r>
+        <w:rPr>
+          <w:rFonts w:ascii="Consolas" w:eastAsia="Times New Roman" w:hAnsi="Consolas" w:cs="Times New Roman"/>
+          <w:color w:val="CCCCCC"/>
+          <w:kern w:val="0"/>
+          <w:sz w:val="21"/>
+          <w:szCs w:val="21"/>
+          <w:lang w:val="en-US" w:eastAsia="pt-BR"/>
+          <w14:ligatures w14:val="none"/>
+        </w:rPr>
+        <w:t xml:space="preserve"> </w:t>
+      </w:r>
+      <w:r>
+        <w:rPr>
+          <w:rFonts w:ascii="Consolas" w:eastAsia="Times New Roman" w:hAnsi="Consolas" w:cs="Times New Roman"/>
+          <w:color w:val="C586C0"/>
+          <w:kern w:val="0"/>
+          <w:sz w:val="21"/>
+          <w:szCs w:val="21"/>
+          <w:lang w:val="en-US" w:eastAsia="pt-BR"/>
+          <w14:ligatures w14:val="none"/>
+        </w:rPr>
+        <w:t>and</w:t>
+      </w:r>
+      <w:r>
+        <w:rPr>
+          <w:rFonts w:ascii="Consolas" w:eastAsia="Times New Roman" w:hAnsi="Consolas" w:cs="Times New Roman"/>
+          <w:color w:val="CCCCCC"/>
+          <w:kern w:val="0"/>
+          <w:sz w:val="21"/>
+          <w:szCs w:val="21"/>
+          <w:lang w:val="en-US" w:eastAsia="pt-BR"/>
+          <w14:ligatures w14:val="none"/>
+        </w:rPr>
+        <w:t xml:space="preserve"> </w:t>
+      </w:r>
+      <w:r>
+        <w:rPr>
+          <w:rFonts w:ascii="Consolas" w:eastAsia="Times New Roman" w:hAnsi="Consolas" w:cs="Times New Roman"/>
+          <w:color w:val="569CD6"/>
+          <w:kern w:val="0"/>
+          <w:sz w:val="21"/>
+          <w:szCs w:val="21"/>
+          <w:lang w:val="en-US" w:eastAsia="pt-BR"/>
+          <w14:ligatures w14:val="none"/>
+        </w:rPr>
+        <w:t>False</w:t>
+      </w:r>
+      <w:r>
+        <w:rPr>
+          <w:rFonts w:ascii="Consolas" w:eastAsia="Times New Roman" w:hAnsi="Consolas" w:cs="Times New Roman"/>
+          <w:color w:val="CCCCCC"/>
+          <w:kern w:val="0"/>
+          <w:sz w:val="21"/>
+          <w:szCs w:val="21"/>
+          <w:lang w:val="en-US" w:eastAsia="pt-BR"/>
+          <w14:ligatures w14:val="none"/>
+        </w:rPr>
+        <w:t>)</w:t>
+      </w:r>
+      <w:r>
+        <w:rPr>
+          <w:rFonts w:ascii="Consolas" w:eastAsia="Times New Roman" w:hAnsi="Consolas" w:cs="Times New Roman"/>
+          <w:color w:val="6A9955"/>
+          <w:kern w:val="0"/>
+          <w:sz w:val="21"/>
+          <w:szCs w:val="21"/>
+          <w:lang w:val="en-US" w:eastAsia="pt-BR"/>
+          <w14:ligatures w14:val="none"/>
+        </w:rPr>
+        <w:t>#False</w:t>
+      </w:r>
+    </w:p>
+    <w:p>
+      <w:pPr>
+        <w:shd w:val="clear" w:color="auto" w:fill="1F1F1F"/>
+        <w:spacing w:after="0" w:line="285" w:lineRule="atLeast"/>
+        <w:rPr>
+          <w:rFonts w:ascii="Consolas" w:eastAsia="Times New Roman" w:hAnsi="Consolas" w:cs="Times New Roman"/>
+          <w:color w:val="CCCCCC"/>
+          <w:kern w:val="0"/>
+          <w:sz w:val="21"/>
+          <w:szCs w:val="21"/>
+          <w:lang w:val="en-US" w:eastAsia="pt-BR"/>
+          <w14:ligatures w14:val="none"/>
+        </w:rPr>
+      </w:pPr>
+      <w:proofErr w:type="gramStart"/>
+      <w:r>
+        <w:rPr>
+          <w:rFonts w:ascii="Consolas" w:eastAsia="Times New Roman" w:hAnsi="Consolas" w:cs="Times New Roman"/>
+          <w:color w:val="DCDCAA"/>
+          <w:kern w:val="0"/>
+          <w:sz w:val="21"/>
+          <w:szCs w:val="21"/>
+          <w:lang w:val="en-US" w:eastAsia="pt-BR"/>
+          <w14:ligatures w14:val="none"/>
+        </w:rPr>
+        <w:t>print</w:t>
+      </w:r>
+      <w:r>
+        <w:rPr>
+          <w:rFonts w:ascii="Consolas" w:eastAsia="Times New Roman" w:hAnsi="Consolas" w:cs="Times New Roman"/>
+          <w:color w:val="CCCCCC"/>
+          <w:kern w:val="0"/>
+          <w:sz w:val="21"/>
+          <w:szCs w:val="21"/>
+          <w:lang w:val="en-US" w:eastAsia="pt-BR"/>
+          <w14:ligatures w14:val="none"/>
+        </w:rPr>
+        <w:t>(</w:t>
+      </w:r>
+      <w:proofErr w:type="gramEnd"/>
+      <w:r>
+        <w:rPr>
+          <w:rFonts w:ascii="Consolas" w:eastAsia="Times New Roman" w:hAnsi="Consolas" w:cs="Times New Roman"/>
+          <w:color w:val="CE9178"/>
+          <w:kern w:val="0"/>
+          <w:sz w:val="21"/>
+          <w:szCs w:val="21"/>
+          <w:lang w:val="en-US" w:eastAsia="pt-BR"/>
+          <w14:ligatures w14:val="none"/>
+        </w:rPr>
+        <w:t>"True and False: "</w:t>
+      </w:r>
+      <w:r>
+        <w:rPr>
+          <w:rFonts w:ascii="Consolas" w:eastAsia="Times New Roman" w:hAnsi="Consolas" w:cs="Times New Roman"/>
+          <w:color w:val="CCCCCC"/>
+          <w:kern w:val="0"/>
+          <w:sz w:val="21"/>
+          <w:szCs w:val="21"/>
+          <w:lang w:val="en-US" w:eastAsia="pt-BR"/>
+          <w14:ligatures w14:val="none"/>
+        </w:rPr>
+        <w:t xml:space="preserve">, </w:t>
+      </w:r>
+      <w:r>
+        <w:rPr>
+          <w:rFonts w:ascii="Consolas" w:eastAsia="Times New Roman" w:hAnsi="Consolas" w:cs="Times New Roman"/>
+          <w:color w:val="569CD6"/>
+          <w:kern w:val="0"/>
+          <w:sz w:val="21"/>
+          <w:szCs w:val="21"/>
+          <w:lang w:val="en-US" w:eastAsia="pt-BR"/>
+          <w14:ligatures w14:val="none"/>
+        </w:rPr>
+        <w:t>True</w:t>
+      </w:r>
+      <w:r>
+        <w:rPr>
+          <w:rFonts w:ascii="Consolas" w:eastAsia="Times New Roman" w:hAnsi="Consolas" w:cs="Times New Roman"/>
+          <w:color w:val="CCCCCC"/>
+          <w:kern w:val="0"/>
+          <w:sz w:val="21"/>
+          <w:szCs w:val="21"/>
+          <w:lang w:val="en-US" w:eastAsia="pt-BR"/>
+          <w14:ligatures w14:val="none"/>
+        </w:rPr>
+        <w:t xml:space="preserve"> </w:t>
+      </w:r>
+      <w:r>
+        <w:rPr>
+          <w:rFonts w:ascii="Consolas" w:eastAsia="Times New Roman" w:hAnsi="Consolas" w:cs="Times New Roman"/>
+          <w:color w:val="C586C0"/>
+          <w:kern w:val="0"/>
+          <w:sz w:val="21"/>
+          <w:szCs w:val="21"/>
+          <w:lang w:val="en-US" w:eastAsia="pt-BR"/>
+          <w14:ligatures w14:val="none"/>
+        </w:rPr>
+        <w:t>and</w:t>
+      </w:r>
+      <w:r>
+        <w:rPr>
+          <w:rFonts w:ascii="Consolas" w:eastAsia="Times New Roman" w:hAnsi="Consolas" w:cs="Times New Roman"/>
+          <w:color w:val="CCCCCC"/>
+          <w:kern w:val="0"/>
+          <w:sz w:val="21"/>
+          <w:szCs w:val="21"/>
+          <w:lang w:val="en-US" w:eastAsia="pt-BR"/>
+          <w14:ligatures w14:val="none"/>
+        </w:rPr>
+        <w:t xml:space="preserve"> </w:t>
+      </w:r>
+      <w:r>
+        <w:rPr>
+          <w:rFonts w:ascii="Consolas" w:eastAsia="Times New Roman" w:hAnsi="Consolas" w:cs="Times New Roman"/>
+          <w:color w:val="569CD6"/>
+          <w:kern w:val="0"/>
+          <w:sz w:val="21"/>
+          <w:szCs w:val="21"/>
+          <w:lang w:val="en-US" w:eastAsia="pt-BR"/>
+          <w14:ligatures w14:val="none"/>
+        </w:rPr>
+        <w:t>False</w:t>
+      </w:r>
+      <w:r>
+        <w:rPr>
+          <w:rFonts w:ascii="Consolas" w:eastAsia="Times New Roman" w:hAnsi="Consolas" w:cs="Times New Roman"/>
+          <w:color w:val="CCCCCC"/>
+          <w:kern w:val="0"/>
+          <w:sz w:val="21"/>
+          <w:szCs w:val="21"/>
+          <w:lang w:val="en-US" w:eastAsia="pt-BR"/>
+          <w14:ligatures w14:val="none"/>
+        </w:rPr>
+        <w:t>)</w:t>
+      </w:r>
+      <w:r>
+        <w:rPr>
+          <w:rFonts w:ascii="Consolas" w:eastAsia="Times New Roman" w:hAnsi="Consolas" w:cs="Times New Roman"/>
+          <w:color w:val="6A9955"/>
+          <w:kern w:val="0"/>
+          <w:sz w:val="21"/>
+          <w:szCs w:val="21"/>
+          <w:lang w:val="en-US" w:eastAsia="pt-BR"/>
+          <w14:ligatures w14:val="none"/>
+        </w:rPr>
+        <w:t>#False</w:t>
+      </w:r>
+    </w:p>
+    <w:p>
+      <w:pPr>
+        <w:shd w:val="clear" w:color="auto" w:fill="1F1F1F"/>
+        <w:spacing w:after="0" w:line="285" w:lineRule="atLeast"/>
+        <w:rPr>
+          <w:rFonts w:ascii="Consolas" w:eastAsia="Times New Roman" w:hAnsi="Consolas" w:cs="Times New Roman"/>
+          <w:color w:val="CCCCCC"/>
+          <w:kern w:val="0"/>
+          <w:sz w:val="21"/>
+          <w:szCs w:val="21"/>
+          <w:lang w:val="en-US" w:eastAsia="pt-BR"/>
+          <w14:ligatures w14:val="none"/>
+        </w:rPr>
+      </w:pPr>
+      <w:proofErr w:type="gramStart"/>
+      <w:r>
+        <w:rPr>
+          <w:rFonts w:ascii="Consolas" w:eastAsia="Times New Roman" w:hAnsi="Consolas" w:cs="Times New Roman"/>
+          <w:color w:val="DCDCAA"/>
+          <w:kern w:val="0"/>
+          <w:sz w:val="21"/>
+          <w:szCs w:val="21"/>
+          <w:lang w:val="en-US" w:eastAsia="pt-BR"/>
+          <w14:ligatures w14:val="none"/>
+        </w:rPr>
+        <w:t>print</w:t>
+      </w:r>
+      <w:r>
+        <w:rPr>
+          <w:rFonts w:ascii="Consolas" w:eastAsia="Times New Roman" w:hAnsi="Consolas" w:cs="Times New Roman"/>
+          <w:color w:val="CCCCCC"/>
+          <w:kern w:val="0"/>
+          <w:sz w:val="21"/>
+          <w:szCs w:val="21"/>
+          <w:lang w:val="en-US" w:eastAsia="pt-BR"/>
+          <w14:ligatures w14:val="none"/>
+        </w:rPr>
+        <w:t>(</w:t>
+      </w:r>
+      <w:proofErr w:type="gramEnd"/>
+      <w:r>
+        <w:rPr>
+          <w:rFonts w:ascii="Consolas" w:eastAsia="Times New Roman" w:hAnsi="Consolas" w:cs="Times New Roman"/>
+          <w:color w:val="CE9178"/>
+          <w:kern w:val="0"/>
+          <w:sz w:val="21"/>
+          <w:szCs w:val="21"/>
+          <w:lang w:val="en-US" w:eastAsia="pt-BR"/>
+          <w14:ligatures w14:val="none"/>
+        </w:rPr>
+        <w:t>"True or False:"</w:t>
+      </w:r>
+      <w:r>
+        <w:rPr>
+          <w:rFonts w:ascii="Consolas" w:eastAsia="Times New Roman" w:hAnsi="Consolas" w:cs="Times New Roman"/>
+          <w:color w:val="CCCCCC"/>
+          <w:kern w:val="0"/>
+          <w:sz w:val="21"/>
+          <w:szCs w:val="21"/>
+          <w:lang w:val="en-US" w:eastAsia="pt-BR"/>
+          <w14:ligatures w14:val="none"/>
+        </w:rPr>
+        <w:t xml:space="preserve">, </w:t>
+      </w:r>
+      <w:r>
+        <w:rPr>
+          <w:rFonts w:ascii="Consolas" w:eastAsia="Times New Roman" w:hAnsi="Consolas" w:cs="Times New Roman"/>
+          <w:color w:val="569CD6"/>
+          <w:kern w:val="0"/>
+          <w:sz w:val="21"/>
+          <w:szCs w:val="21"/>
+          <w:lang w:val="en-US" w:eastAsia="pt-BR"/>
+          <w14:ligatures w14:val="none"/>
+        </w:rPr>
+        <w:t>True</w:t>
+      </w:r>
+      <w:r>
+        <w:rPr>
+          <w:rFonts w:ascii="Consolas" w:eastAsia="Times New Roman" w:hAnsi="Consolas" w:cs="Times New Roman"/>
+          <w:color w:val="CCCCCC"/>
+          <w:kern w:val="0"/>
+          <w:sz w:val="21"/>
+          <w:szCs w:val="21"/>
+          <w:lang w:val="en-US" w:eastAsia="pt-BR"/>
+          <w14:ligatures w14:val="none"/>
+        </w:rPr>
+        <w:t xml:space="preserve"> </w:t>
+      </w:r>
+      <w:r>
+        <w:rPr>
+          <w:rFonts w:ascii="Consolas" w:eastAsia="Times New Roman" w:hAnsi="Consolas" w:cs="Times New Roman"/>
+          <w:color w:val="C586C0"/>
+          <w:kern w:val="0"/>
+          <w:sz w:val="21"/>
+          <w:szCs w:val="21"/>
+          <w:lang w:val="en-US" w:eastAsia="pt-BR"/>
+          <w14:ligatures w14:val="none"/>
+        </w:rPr>
+        <w:t>or</w:t>
+      </w:r>
+      <w:r>
+        <w:rPr>
+          <w:rFonts w:ascii="Consolas" w:eastAsia="Times New Roman" w:hAnsi="Consolas" w:cs="Times New Roman"/>
+          <w:color w:val="CCCCCC"/>
+          <w:kern w:val="0"/>
+          <w:sz w:val="21"/>
+          <w:szCs w:val="21"/>
+          <w:lang w:val="en-US" w:eastAsia="pt-BR"/>
+          <w14:ligatures w14:val="none"/>
+        </w:rPr>
+        <w:t xml:space="preserve"> </w:t>
+      </w:r>
+      <w:r>
+        <w:rPr>
+          <w:rFonts w:ascii="Consolas" w:eastAsia="Times New Roman" w:hAnsi="Consolas" w:cs="Times New Roman"/>
+          <w:color w:val="569CD6"/>
+          <w:kern w:val="0"/>
+          <w:sz w:val="21"/>
+          <w:szCs w:val="21"/>
+          <w:lang w:val="en-US" w:eastAsia="pt-BR"/>
+          <w14:ligatures w14:val="none"/>
+        </w:rPr>
+        <w:t>False</w:t>
+      </w:r>
+      <w:r>
+        <w:rPr>
+          <w:rFonts w:ascii="Consolas" w:eastAsia="Times New Roman" w:hAnsi="Consolas" w:cs="Times New Roman"/>
+          <w:color w:val="CCCCCC"/>
+          <w:kern w:val="0"/>
+          <w:sz w:val="21"/>
+          <w:szCs w:val="21"/>
+          <w:lang w:val="en-US" w:eastAsia="pt-BR"/>
+          <w14:ligatures w14:val="none"/>
+        </w:rPr>
+        <w:t>)</w:t>
+      </w:r>
+      <w:r>
+        <w:rPr>
+          <w:rFonts w:ascii="Consolas" w:eastAsia="Times New Roman" w:hAnsi="Consolas" w:cs="Times New Roman"/>
+          <w:color w:val="6A9955"/>
+          <w:kern w:val="0"/>
+          <w:sz w:val="21"/>
+          <w:szCs w:val="21"/>
+          <w:lang w:val="en-US" w:eastAsia="pt-BR"/>
+          <w14:ligatures w14:val="none"/>
+        </w:rPr>
+        <w:t>#True</w:t>
+      </w:r>
+    </w:p>
+    <w:p>
+      <w:pPr>
+        <w:shd w:val="clear" w:color="auto" w:fill="1F1F1F"/>
+        <w:spacing w:after="0" w:line="285" w:lineRule="atLeast"/>
+        <w:rPr>
+          <w:rFonts w:ascii="Consolas" w:eastAsia="Times New Roman" w:hAnsi="Consolas" w:cs="Times New Roman"/>
+          <w:color w:val="CCCCCC"/>
+          <w:kern w:val="0"/>
+          <w:sz w:val="21"/>
+          <w:szCs w:val="21"/>
+          <w:lang w:val="en-US" w:eastAsia="pt-BR"/>
+          <w14:ligatures w14:val="none"/>
+        </w:rPr>
+      </w:pPr>
+      <w:proofErr w:type="gramStart"/>
+      <w:r>
+        <w:rPr>
+          <w:rFonts w:ascii="Consolas" w:eastAsia="Times New Roman" w:hAnsi="Consolas" w:cs="Times New Roman"/>
+          <w:color w:val="DCDCAA"/>
+          <w:kern w:val="0"/>
+          <w:sz w:val="21"/>
+          <w:szCs w:val="21"/>
+          <w:lang w:val="en-US" w:eastAsia="pt-BR"/>
+          <w14:ligatures w14:val="none"/>
+        </w:rPr>
+        <w:t>print</w:t>
+      </w:r>
+      <w:r>
+        <w:rPr>
+          <w:rFonts w:ascii="Consolas" w:eastAsia="Times New Roman" w:hAnsi="Consolas" w:cs="Times New Roman"/>
+          <w:color w:val="CCCCCC"/>
+          <w:kern w:val="0"/>
+          <w:sz w:val="21"/>
+          <w:szCs w:val="21"/>
+          <w:lang w:val="en-US" w:eastAsia="pt-BR"/>
+          <w14:ligatures w14:val="none"/>
+        </w:rPr>
+        <w:t>(</w:t>
+      </w:r>
+      <w:proofErr w:type="gramEnd"/>
+      <w:r>
+        <w:rPr>
+          <w:rFonts w:ascii="Consolas" w:eastAsia="Times New Roman" w:hAnsi="Consolas" w:cs="Times New Roman"/>
+          <w:color w:val="CE9178"/>
+          <w:kern w:val="0"/>
+          <w:sz w:val="21"/>
+          <w:szCs w:val="21"/>
+          <w:lang w:val="en-US" w:eastAsia="pt-BR"/>
+          <w14:ligatures w14:val="none"/>
+        </w:rPr>
+        <w:t>"True or True:"</w:t>
+      </w:r>
+      <w:r>
+        <w:rPr>
+          <w:rFonts w:ascii="Consolas" w:eastAsia="Times New Roman" w:hAnsi="Consolas" w:cs="Times New Roman"/>
+          <w:color w:val="CCCCCC"/>
+          <w:kern w:val="0"/>
+          <w:sz w:val="21"/>
+          <w:szCs w:val="21"/>
+          <w:lang w:val="en-US" w:eastAsia="pt-BR"/>
+          <w14:ligatures w14:val="none"/>
+        </w:rPr>
+        <w:t xml:space="preserve">, </w:t>
+      </w:r>
+      <w:r>
+        <w:rPr>
+          <w:rFonts w:ascii="Consolas" w:eastAsia="Times New Roman" w:hAnsi="Consolas" w:cs="Times New Roman"/>
+          <w:color w:val="569CD6"/>
+          <w:kern w:val="0"/>
+          <w:sz w:val="21"/>
+          <w:szCs w:val="21"/>
+          <w:lang w:val="en-US" w:eastAsia="pt-BR"/>
+          <w14:ligatures w14:val="none"/>
+        </w:rPr>
+        <w:t>True</w:t>
+      </w:r>
+      <w:r>
+        <w:rPr>
+          <w:rFonts w:ascii="Consolas" w:eastAsia="Times New Roman" w:hAnsi="Consolas" w:cs="Times New Roman"/>
+          <w:color w:val="CCCCCC"/>
+          <w:kern w:val="0"/>
+          <w:sz w:val="21"/>
+          <w:szCs w:val="21"/>
+          <w:lang w:val="en-US" w:eastAsia="pt-BR"/>
+          <w14:ligatures w14:val="none"/>
+        </w:rPr>
+        <w:t xml:space="preserve"> </w:t>
+      </w:r>
+      <w:r>
+        <w:rPr>
+          <w:rFonts w:ascii="Consolas" w:eastAsia="Times New Roman" w:hAnsi="Consolas" w:cs="Times New Roman"/>
+          <w:color w:val="C586C0"/>
+          <w:kern w:val="0"/>
+          <w:sz w:val="21"/>
+          <w:szCs w:val="21"/>
+          <w:lang w:val="en-US" w:eastAsia="pt-BR"/>
+          <w14:ligatures w14:val="none"/>
+        </w:rPr>
+        <w:t>or</w:t>
+      </w:r>
+      <w:r>
+        <w:rPr>
+          <w:rFonts w:ascii="Consolas" w:eastAsia="Times New Roman" w:hAnsi="Consolas" w:cs="Times New Roman"/>
+          <w:color w:val="CCCCCC"/>
+          <w:kern w:val="0"/>
+          <w:sz w:val="21"/>
+          <w:szCs w:val="21"/>
+          <w:lang w:val="en-US" w:eastAsia="pt-BR"/>
+          <w14:ligatures w14:val="none"/>
+        </w:rPr>
+        <w:t xml:space="preserve"> </w:t>
+      </w:r>
+      <w:r>
+        <w:rPr>
+          <w:rFonts w:ascii="Consolas" w:eastAsia="Times New Roman" w:hAnsi="Consolas" w:cs="Times New Roman"/>
+          <w:color w:val="569CD6"/>
+          <w:kern w:val="0"/>
+          <w:sz w:val="21"/>
+          <w:szCs w:val="21"/>
+          <w:lang w:val="en-US" w:eastAsia="pt-BR"/>
+          <w14:ligatures w14:val="none"/>
+        </w:rPr>
+        <w:t>True</w:t>
+      </w:r>
+      <w:r>
+        <w:rPr>
+          <w:rFonts w:ascii="Consolas" w:eastAsia="Times New Roman" w:hAnsi="Consolas" w:cs="Times New Roman"/>
+          <w:color w:val="CCCCCC"/>
+          <w:kern w:val="0"/>
+          <w:sz w:val="21"/>
+          <w:szCs w:val="21"/>
+          <w:lang w:val="en-US" w:eastAsia="pt-BR"/>
+          <w14:ligatures w14:val="none"/>
+        </w:rPr>
+        <w:t>)</w:t>
+      </w:r>
+      <w:r>
+        <w:rPr>
+          <w:rFonts w:ascii="Consolas" w:eastAsia="Times New Roman" w:hAnsi="Consolas" w:cs="Times New Roman"/>
+          <w:color w:val="6A9955"/>
+          <w:kern w:val="0"/>
+          <w:sz w:val="21"/>
+          <w:szCs w:val="21"/>
+          <w:lang w:val="en-US" w:eastAsia="pt-BR"/>
+          <w14:ligatures w14:val="none"/>
+        </w:rPr>
+        <w:t>#True</w:t>
+      </w:r>
+    </w:p>
+    <w:p>
+      <w:pPr>
+        <w:shd w:val="clear" w:color="auto" w:fill="1F1F1F"/>
+        <w:spacing w:after="0" w:line="285" w:lineRule="atLeast"/>
+        <w:rPr>
+          <w:rFonts w:ascii="Consolas" w:eastAsia="Times New Roman" w:hAnsi="Consolas" w:cs="Times New Roman"/>
+          <w:color w:val="CCCCCC"/>
+          <w:kern w:val="0"/>
+          <w:sz w:val="21"/>
+          <w:szCs w:val="21"/>
+          <w:lang w:val="en-US" w:eastAsia="pt-BR"/>
+          <w14:ligatures w14:val="none"/>
+        </w:rPr>
+      </w:pPr>
+      <w:proofErr w:type="gramStart"/>
+      <w:r>
+        <w:rPr>
+          <w:rFonts w:ascii="Consolas" w:eastAsia="Times New Roman" w:hAnsi="Consolas" w:cs="Times New Roman"/>
+          <w:color w:val="DCDCAA"/>
+          <w:kern w:val="0"/>
+          <w:sz w:val="21"/>
+          <w:szCs w:val="21"/>
+          <w:lang w:val="en-US" w:eastAsia="pt-BR"/>
+          <w14:ligatures w14:val="none"/>
+        </w:rPr>
+        <w:t>print</w:t>
+      </w:r>
+      <w:r>
+        <w:rPr>
+          <w:rFonts w:ascii="Consolas" w:eastAsia="Times New Roman" w:hAnsi="Consolas" w:cs="Times New Roman"/>
+          <w:color w:val="CCCCCC"/>
+          <w:kern w:val="0"/>
+          <w:sz w:val="21"/>
+          <w:szCs w:val="21"/>
+          <w:lang w:val="en-US" w:eastAsia="pt-BR"/>
+          <w14:ligatures w14:val="none"/>
+        </w:rPr>
+        <w:t>(</w:t>
+      </w:r>
+      <w:proofErr w:type="gramEnd"/>
+      <w:r>
+        <w:rPr>
+          <w:rFonts w:ascii="Consolas" w:eastAsia="Times New Roman" w:hAnsi="Consolas" w:cs="Times New Roman"/>
+          <w:color w:val="CE9178"/>
+          <w:kern w:val="0"/>
+          <w:sz w:val="21"/>
+          <w:szCs w:val="21"/>
+          <w:lang w:val="en-US" w:eastAsia="pt-BR"/>
+          <w14:ligatures w14:val="none"/>
+        </w:rPr>
+        <w:t>"False or False:"</w:t>
+      </w:r>
+      <w:r>
+        <w:rPr>
+          <w:rFonts w:ascii="Consolas" w:eastAsia="Times New Roman" w:hAnsi="Consolas" w:cs="Times New Roman"/>
+          <w:color w:val="CCCCCC"/>
+          <w:kern w:val="0"/>
+          <w:sz w:val="21"/>
+          <w:szCs w:val="21"/>
+          <w:lang w:val="en-US" w:eastAsia="pt-BR"/>
+          <w14:ligatures w14:val="none"/>
+        </w:rPr>
+        <w:t xml:space="preserve">, </w:t>
+      </w:r>
+      <w:r>
+        <w:rPr>
+          <w:rFonts w:ascii="Consolas" w:eastAsia="Times New Roman" w:hAnsi="Consolas" w:cs="Times New Roman"/>
+          <w:color w:val="569CD6"/>
+          <w:kern w:val="0"/>
+          <w:sz w:val="21"/>
+          <w:szCs w:val="21"/>
+          <w:lang w:val="en-US" w:eastAsia="pt-BR"/>
+          <w14:ligatures w14:val="none"/>
+        </w:rPr>
+        <w:t>False</w:t>
+      </w:r>
+      <w:r>
+        <w:rPr>
+          <w:rFonts w:ascii="Consolas" w:eastAsia="Times New Roman" w:hAnsi="Consolas" w:cs="Times New Roman"/>
+          <w:color w:val="CCCCCC"/>
+          <w:kern w:val="0"/>
+          <w:sz w:val="21"/>
+          <w:szCs w:val="21"/>
+          <w:lang w:val="en-US" w:eastAsia="pt-BR"/>
+          <w14:ligatures w14:val="none"/>
+        </w:rPr>
+        <w:t xml:space="preserve"> </w:t>
+      </w:r>
+      <w:r>
+        <w:rPr>
+          <w:rFonts w:ascii="Consolas" w:eastAsia="Times New Roman" w:hAnsi="Consolas" w:cs="Times New Roman"/>
+          <w:color w:val="C586C0"/>
+          <w:kern w:val="0"/>
+          <w:sz w:val="21"/>
+          <w:szCs w:val="21"/>
+          <w:lang w:val="en-US" w:eastAsia="pt-BR"/>
+          <w14:ligatures w14:val="none"/>
+        </w:rPr>
+        <w:t>or</w:t>
+      </w:r>
+      <w:r>
+        <w:rPr>
+          <w:rFonts w:ascii="Consolas" w:eastAsia="Times New Roman" w:hAnsi="Consolas" w:cs="Times New Roman"/>
+          <w:color w:val="CCCCCC"/>
+          <w:kern w:val="0"/>
+          <w:sz w:val="21"/>
+          <w:szCs w:val="21"/>
+          <w:lang w:val="en-US" w:eastAsia="pt-BR"/>
+          <w14:ligatures w14:val="none"/>
+        </w:rPr>
+        <w:t xml:space="preserve"> </w:t>
+      </w:r>
+      <w:r>
+        <w:rPr>
+          <w:rFonts w:ascii="Consolas" w:eastAsia="Times New Roman" w:hAnsi="Consolas" w:cs="Times New Roman"/>
+          <w:color w:val="569CD6"/>
+          <w:kern w:val="0"/>
+          <w:sz w:val="21"/>
+          <w:szCs w:val="21"/>
+          <w:lang w:val="en-US" w:eastAsia="pt-BR"/>
+          <w14:ligatures w14:val="none"/>
+        </w:rPr>
+        <w:t>False</w:t>
+      </w:r>
+      <w:r>
+        <w:rPr>
+          <w:rFonts w:ascii="Consolas" w:eastAsia="Times New Roman" w:hAnsi="Consolas" w:cs="Times New Roman"/>
+          <w:color w:val="CCCCCC"/>
+          <w:kern w:val="0"/>
+          <w:sz w:val="21"/>
+          <w:szCs w:val="21"/>
+          <w:lang w:val="en-US" w:eastAsia="pt-BR"/>
+          <w14:ligatures w14:val="none"/>
+        </w:rPr>
+        <w:t>)</w:t>
+      </w:r>
+      <w:r>
+        <w:rPr>
+          <w:rFonts w:ascii="Consolas" w:eastAsia="Times New Roman" w:hAnsi="Consolas" w:cs="Times New Roman"/>
+          <w:color w:val="6A9955"/>
+          <w:kern w:val="0"/>
+          <w:sz w:val="21"/>
+          <w:szCs w:val="21"/>
+          <w:lang w:val="en-US" w:eastAsia="pt-BR"/>
+          <w14:ligatures w14:val="none"/>
+        </w:rPr>
+        <w:t>#False</w:t>
+      </w:r>
+    </w:p>
+    <w:p>
+      <w:pPr>
+        <w:jc w:val="both"/>
+        <w:rPr>
+          <w:rFonts w:ascii="Arial" w:hAnsi="Arial" w:cs="Arial"/>
+          <w:sz w:val="24"/>
+          <w:szCs w:val="24"/>
+          <w:lang w:val="en-US"/>
+        </w:rPr>
+      </w:pPr>
+    </w:p>
+    <w:p>
+      <w:pPr>
+        <w:jc w:val="both"/>
+        <w:rPr>
+          <w:rFonts w:ascii="Arial" w:hAnsi="Arial" w:cs="Arial"/>
+          <w:sz w:val="24"/>
+          <w:szCs w:val="24"/>
+        </w:rPr>
+      </w:pPr>
+      <w:r>
+        <w:rPr>
+          <w:rFonts w:ascii="Arial" w:hAnsi="Arial" w:cs="Arial"/>
+          <w:b/>
+          <w:bCs/>
+          <w:sz w:val="24"/>
+          <w:szCs w:val="24"/>
+        </w:rPr>
+        <w:t xml:space="preserve">OPERADORES DE IDENTIDADE: </w:t>
+      </w:r>
+      <w:r>
+        <w:rPr>
+          <w:rFonts w:ascii="Arial" w:hAnsi="Arial" w:cs="Arial"/>
+          <w:sz w:val="24"/>
+          <w:szCs w:val="24"/>
+        </w:rPr>
+        <w:t>saber s</w:t>
+      </w:r>
+      <w:r>
+        <w:rPr>
+          <w:rFonts w:ascii="Arial" w:hAnsi="Arial" w:cs="Arial"/>
+          <w:sz w:val="24"/>
+          <w:szCs w:val="24"/>
+        </w:rPr>
+        <w:t>e as variáveis estão  no mesmo espaço de memória</w:t>
+      </w:r>
+    </w:p>
+    <w:p>
+      <w:pPr>
+        <w:pStyle w:val="PargrafodaLista"/>
+        <w:numPr>
+          <w:ilvl w:val="0"/>
+          <w:numId w:val="4"/>
+        </w:numPr>
+        <w:jc w:val="both"/>
+        <w:rPr>
+          <w:rFonts w:ascii="Arial" w:hAnsi="Arial" w:cs="Arial"/>
+          <w:sz w:val="24"/>
+          <w:szCs w:val="24"/>
+          <w:lang w:val="en-US"/>
+        </w:rPr>
+      </w:pPr>
+      <w:r>
+        <w:rPr>
+          <w:rFonts w:ascii="Arial" w:hAnsi="Arial" w:cs="Arial"/>
+          <w:sz w:val="24"/>
+          <w:szCs w:val="24"/>
+          <w:lang w:val="en-US"/>
+        </w:rPr>
+        <w:t>Is (é)</w:t>
+      </w:r>
+    </w:p>
+    <w:p>
+      <w:pPr>
+        <w:pStyle w:val="PargrafodaLista"/>
+        <w:numPr>
+          <w:ilvl w:val="0"/>
+          <w:numId w:val="4"/>
+        </w:numPr>
+        <w:jc w:val="both"/>
+        <w:rPr>
+          <w:rFonts w:ascii="Arial" w:hAnsi="Arial" w:cs="Arial"/>
+          <w:sz w:val="24"/>
+          <w:szCs w:val="24"/>
+          <w:lang w:val="en-US"/>
+        </w:rPr>
+      </w:pPr>
+      <w:r>
+        <w:rPr>
+          <w:rFonts w:ascii="Arial" w:hAnsi="Arial" w:cs="Arial"/>
+          <w:sz w:val="24"/>
+          <w:szCs w:val="24"/>
+          <w:lang w:val="en-US"/>
+        </w:rPr>
+        <w:t xml:space="preserve">Is </w:t>
+      </w:r>
+      <w:r>
+        <w:rPr>
+          <w:rFonts w:ascii="Arial" w:hAnsi="Arial" w:cs="Arial"/>
+          <w:sz w:val="24"/>
+          <w:szCs w:val="24"/>
+          <w:lang w:val="en-US"/>
+        </w:rPr>
+        <w:t>not (</w:t>
+      </w:r>
+      <w:proofErr w:type="spellStart"/>
+      <w:r>
+        <w:rPr>
+          <w:rFonts w:ascii="Arial" w:hAnsi="Arial" w:cs="Arial"/>
+          <w:sz w:val="24"/>
+          <w:szCs w:val="24"/>
+          <w:lang w:val="en-US"/>
+        </w:rPr>
+        <w:t>negação</w:t>
+      </w:r>
+      <w:proofErr w:type="spellEnd"/>
+      <w:r>
+        <w:rPr>
+          <w:rFonts w:ascii="Arial" w:hAnsi="Arial" w:cs="Arial"/>
+          <w:sz w:val="24"/>
+          <w:szCs w:val="24"/>
+          <w:lang w:val="en-US"/>
+        </w:rPr>
+        <w:t>)</w:t>
+      </w:r>
+    </w:p>
+    <w:p>
+      <w:pPr>
+        <w:ind w:left="360"/>
+        <w:jc w:val="both"/>
+        <w:rPr>
+          <w:rFonts w:ascii="Arial" w:hAnsi="Arial" w:cs="Arial"/>
+          <w:sz w:val="24"/>
+          <w:szCs w:val="24"/>
+          <w:lang w:val="en-US"/>
+        </w:rPr>
+      </w:pPr>
+    </w:p>
+    <w:p>
+      <w:pPr>
+        <w:jc w:val="both"/>
+        <w:rPr>
+          <w:rFonts w:ascii="Arial" w:hAnsi="Arial" w:cs="Arial"/>
+          <w:sz w:val="24"/>
+          <w:szCs w:val="24"/>
+        </w:rPr>
+      </w:pPr>
+      <w:r>
+        <w:rPr>
+          <w:rFonts w:ascii="Arial" w:hAnsi="Arial" w:cs="Arial"/>
+          <w:b/>
+          <w:bCs/>
+          <w:sz w:val="24"/>
+          <w:szCs w:val="24"/>
+        </w:rPr>
+        <w:lastRenderedPageBreak/>
+        <w:t>OPERADORES DE ASSOCIAÇÃO:</w:t>
+      </w:r>
+      <w:r>
+        <w:rPr>
+          <w:rFonts w:ascii="Arial" w:hAnsi="Arial" w:cs="Arial"/>
+          <w:sz w:val="24"/>
+          <w:szCs w:val="24"/>
+        </w:rPr>
+        <w:t xml:space="preserve"> são operad</w:t>
+      </w:r>
+      <w:r>
+        <w:rPr>
+          <w:rFonts w:ascii="Arial" w:hAnsi="Arial" w:cs="Arial"/>
+          <w:sz w:val="24"/>
+          <w:szCs w:val="24"/>
+        </w:rPr>
+        <w:t xml:space="preserve">ores utilizados para verificar se um objeto está presente em uma sequência. </w:t>
+      </w:r>
+    </w:p>
+    <w:p>
+      <w:pPr>
+        <w:jc w:val="both"/>
+        <w:rPr>
+          <w:rFonts w:ascii="Arial" w:hAnsi="Arial" w:cs="Arial"/>
+          <w:sz w:val="24"/>
+          <w:szCs w:val="24"/>
+        </w:rPr>
+      </w:pPr>
+      <w:r>
+        <w:rPr>
+          <w:rFonts w:ascii="Arial" w:hAnsi="Arial" w:cs="Arial"/>
+          <w:sz w:val="24"/>
+          <w:szCs w:val="24"/>
+        </w:rPr>
+        <w:t>//E</w:t>
+      </w:r>
+      <w:r>
+        <w:rPr>
+          <w:rFonts w:ascii="Arial" w:hAnsi="Arial" w:cs="Arial"/>
+          <w:sz w:val="24"/>
+          <w:szCs w:val="24"/>
+        </w:rPr>
+        <w:t xml:space="preserve">sses operadores são case </w:t>
+      </w:r>
+      <w:proofErr w:type="spellStart"/>
+      <w:r>
+        <w:rPr>
+          <w:rFonts w:ascii="Arial" w:hAnsi="Arial" w:cs="Arial"/>
+          <w:sz w:val="24"/>
+          <w:szCs w:val="24"/>
+        </w:rPr>
+        <w:t>sensitive</w:t>
+      </w:r>
+      <w:proofErr w:type="spellEnd"/>
+      <w:r>
+        <w:rPr>
+          <w:rFonts w:ascii="Arial" w:hAnsi="Arial" w:cs="Arial"/>
+          <w:sz w:val="24"/>
+          <w:szCs w:val="24"/>
+        </w:rPr>
+        <w:t>, ou seja se está escrito com maiúscula ou minúscula faz diferença</w:t>
+      </w:r>
+    </w:p>
+    <w:p>
+      <w:pPr>
+        <w:pStyle w:val="PargrafodaLista"/>
+        <w:numPr>
+          <w:ilvl w:val="0"/>
+          <w:numId w:val="7"/>
+        </w:numPr>
+        <w:jc w:val="both"/>
+        <w:rPr>
+          <w:rFonts w:ascii="Arial" w:hAnsi="Arial" w:cs="Arial"/>
+          <w:sz w:val="24"/>
+          <w:szCs w:val="24"/>
+        </w:rPr>
+      </w:pPr>
+      <w:r>
+        <w:rPr>
+          <w:rFonts w:ascii="Arial" w:hAnsi="Arial" w:cs="Arial"/>
+          <w:sz w:val="24"/>
+          <w:szCs w:val="24"/>
+        </w:rPr>
+        <w:t>in (está)</w:t>
+      </w:r>
+    </w:p>
+    <w:p>
+      <w:pPr>
+        <w:pStyle w:val="PargrafodaLista"/>
+        <w:numPr>
+          <w:ilvl w:val="0"/>
+          <w:numId w:val="7"/>
+        </w:numPr>
+        <w:jc w:val="both"/>
+        <w:rPr>
+          <w:rFonts w:ascii="Arial" w:hAnsi="Arial" w:cs="Arial"/>
+          <w:sz w:val="24"/>
+          <w:szCs w:val="24"/>
+          <w:u w:val="single"/>
+        </w:rPr>
+      </w:pPr>
+      <w:proofErr w:type="spellStart"/>
+      <w:r>
+        <w:rPr>
+          <w:rFonts w:ascii="Arial" w:hAnsi="Arial" w:cs="Arial"/>
+          <w:sz w:val="24"/>
+          <w:szCs w:val="24"/>
+        </w:rPr>
+        <w:t>not</w:t>
+      </w:r>
+      <w:proofErr w:type="spellEnd"/>
+      <w:r>
+        <w:rPr>
+          <w:rFonts w:ascii="Arial" w:hAnsi="Arial" w:cs="Arial"/>
+          <w:sz w:val="24"/>
+          <w:szCs w:val="24"/>
+        </w:rPr>
+        <w:t xml:space="preserve"> in (não está)</w:t>
+      </w:r>
+    </w:p>
+    <w:p>
+      <w:pPr>
+        <w:jc w:val="both"/>
+        <w:rPr>
+          <w:rFonts w:ascii="Arial" w:hAnsi="Arial" w:cs="Arial"/>
+          <w:b/>
+          <w:bCs/>
+          <w:sz w:val="24"/>
+          <w:szCs w:val="24"/>
+          <w:u w:val="single"/>
+        </w:rPr>
+      </w:pPr>
+    </w:p>
+    <w:p>
+      <w:pPr>
+        <w:jc w:val="both"/>
+        <w:rPr>
+          <w:rFonts w:ascii="Arial" w:hAnsi="Arial" w:cs="Arial"/>
+          <w:sz w:val="24"/>
+          <w:szCs w:val="24"/>
+        </w:rPr>
+      </w:pPr>
     </w:p>
     <w:p>
       <w:pPr>
@@ -1320,6 +2961,119 @@
 <file path=word/numbering.xml><?xml version="1.0" encoding="utf-8"?>
 <w:numbering xmlns:wpc="http://schemas.microsoft.com/office/word/2010/wordprocessingCanvas" xmlns:cx="http://schemas.microsoft.com/office/drawing/2014/chartex" xmlns:cx1="http://schemas.microsoft.com/office/drawing/2015/9/8/chartex" xmlns:cx2="http://schemas.microsoft.com/office/drawing/2015/10/21/chartex" xmlns:cx3="http://schemas.microsoft.com/office/drawing/2016/5/9/chartex" xmlns:cx4="http://schemas.microsoft.com/office/drawing/2016/5/10/chartex" xmlns:cx5="http://schemas.microsoft.com/office/drawing/2016/5/11/chartex" xmlns:cx6="http://schemas.microsoft.com/office/drawing/2016/5/12/chartex" xmlns:cx7="http://schemas.microsoft.com/office/drawing/2016/5/13/chartex" xmlns:cx8="http://schemas.microsoft.com/office/drawing/2016/5/14/chartex" xmlns:mc="http://schemas.openxmlformats.org/markup-compatibility/2006" xmlns:aink="http://schemas.microsoft.com/office/drawing/2016/ink" xmlns:am3d="http://schemas.microsoft.com/office/drawing/2017/model3d" xmlns:o="urn:schemas-microsoft-com:office:office" xmlns:oel="http://schemas.microsoft.com/office/2019/extlst" xmlns:r="http://schemas.openxmlformats.org/officeDocument/2006/relationships" xmlns:m="http://schemas.openxmlformats.org/officeDocument/2006/math" xmlns:v="urn:schemas-microsoft-com:vml" xmlns:wp14="http://schemas.microsoft.com/office/word/2010/wordprocessingDrawing" xmlns:wp="http://schemas.openxmlformats.org/drawingml/2006/wordprocessingDrawing" xmlns:w10="urn:schemas-microsoft-com:office:word" xmlns:w="http://schemas.openxmlformats.org/wordprocessingml/2006/main" xmlns:w14="http://schemas.microsoft.com/office/word/2010/wordml" xmlns:w15="http://schemas.microsoft.com/office/word/2012/wordml" xmlns:w16cex="http://schemas.microsoft.com/office/word/2018/wordml/cex" xmlns:w16cid="http://schemas.microsoft.com/office/word/2016/wordml/cid" xmlns:w16="http://schemas.microsoft.com/office/word/2018/wordml" xmlns:w16sdtdh="http://schemas.microsoft.com/office/word/2020/wordml/sdtdatahash" xmlns:w16se="http://schemas.microsoft.com/office/word/2015/wordml/symex" xmlns:wpg="http://schemas.microsoft.com/office/word/2010/wordprocessingGroup" xmlns:wpi="http://schemas.microsoft.com/office/word/2010/wordprocessingInk" xmlns:wne="http://schemas.microsoft.com/office/word/2006/wordml" xmlns:wps="http://schemas.microsoft.com/office/word/2010/wordprocessingShape" mc:Ignorable="w14 w15 w16se w16cid w16 w16cex w16sdtdh wp14">
   <w:abstractNum w:abstractNumId="0" w15:restartNumberingAfterBreak="0">
+    <w:nsid w:val="040C6C97"/>
+    <w:multiLevelType w:val="hybridMultilevel"/>
+    <w:tmpl w:val="61046D82"/>
+    <w:lvl w:ilvl="0" w:tplc="04160001">
+      <w:start w:val="1"/>
+      <w:numFmt w:val="bullet"/>
+      <w:lvlText w:val=""/>
+      <w:lvlJc w:val="left"/>
+      <w:pPr>
+        <w:ind w:left="720" w:hanging="360"/>
+      </w:pPr>
+      <w:rPr>
+        <w:rFonts w:ascii="Symbol" w:hAnsi="Symbol" w:hint="default"/>
+      </w:rPr>
+    </w:lvl>
+    <w:lvl w:ilvl="1" w:tplc="04160003" w:tentative="1">
+      <w:start w:val="1"/>
+      <w:numFmt w:val="bullet"/>
+      <w:lvlText w:val="o"/>
+      <w:lvlJc w:val="left"/>
+      <w:pPr>
+        <w:ind w:left="1440" w:hanging="360"/>
+      </w:pPr>
+      <w:rPr>
+        <w:rFonts w:ascii="Courier New" w:hAnsi="Courier New" w:cs="Courier New" w:hint="default"/>
+      </w:rPr>
+    </w:lvl>
+    <w:lvl w:ilvl="2" w:tplc="04160005" w:tentative="1">
+      <w:start w:val="1"/>
+      <w:numFmt w:val="bullet"/>
+      <w:lvlText w:val=""/>
+      <w:lvlJc w:val="left"/>
+      <w:pPr>
+        <w:ind w:left="2160" w:hanging="360"/>
+      </w:pPr>
+      <w:rPr>
+        <w:rFonts w:ascii="Wingdings" w:hAnsi="Wingdings" w:hint="default"/>
+      </w:rPr>
+    </w:lvl>
+    <w:lvl w:ilvl="3" w:tplc="04160001" w:tentative="1">
+      <w:start w:val="1"/>
+      <w:numFmt w:val="bullet"/>
+      <w:lvlText w:val=""/>
+      <w:lvlJc w:val="left"/>
+      <w:pPr>
+        <w:ind w:left="2880" w:hanging="360"/>
+      </w:pPr>
+      <w:rPr>
+        <w:rFonts w:ascii="Symbol" w:hAnsi="Symbol" w:hint="default"/>
+      </w:rPr>
+    </w:lvl>
+    <w:lvl w:ilvl="4" w:tplc="04160003" w:tentative="1">
+      <w:start w:val="1"/>
+      <w:numFmt w:val="bullet"/>
+      <w:lvlText w:val="o"/>
+      <w:lvlJc w:val="left"/>
+      <w:pPr>
+        <w:ind w:left="3600" w:hanging="360"/>
+      </w:pPr>
+      <w:rPr>
+        <w:rFonts w:ascii="Courier New" w:hAnsi="Courier New" w:cs="Courier New" w:hint="default"/>
+      </w:rPr>
+    </w:lvl>
+    <w:lvl w:ilvl="5" w:tplc="04160005" w:tentative="1">
+      <w:start w:val="1"/>
+      <w:numFmt w:val="bullet"/>
+      <w:lvlText w:val=""/>
+      <w:lvlJc w:val="left"/>
+      <w:pPr>
+        <w:ind w:left="4320" w:hanging="360"/>
+      </w:pPr>
+      <w:rPr>
+        <w:rFonts w:ascii="Wingdings" w:hAnsi="Wingdings" w:hint="default"/>
+      </w:rPr>
+    </w:lvl>
+    <w:lvl w:ilvl="6" w:tplc="04160001" w:tentative="1">
+      <w:start w:val="1"/>
+      <w:numFmt w:val="bullet"/>
+      <w:lvlText w:val=""/>
+      <w:lvlJc w:val="left"/>
+      <w:pPr>
+        <w:ind w:left="5040" w:hanging="360"/>
+      </w:pPr>
+      <w:rPr>
+        <w:rFonts w:ascii="Symbol" w:hAnsi="Symbol" w:hint="default"/>
+      </w:rPr>
+    </w:lvl>
+    <w:lvl w:ilvl="7" w:tplc="04160003" w:tentative="1">
+      <w:start w:val="1"/>
+      <w:numFmt w:val="bullet"/>
+      <w:lvlText w:val="o"/>
+      <w:lvlJc w:val="left"/>
+      <w:pPr>
+        <w:ind w:left="5760" w:hanging="360"/>
+      </w:pPr>
+      <w:rPr>
+        <w:rFonts w:ascii="Courier New" w:hAnsi="Courier New" w:cs="Courier New" w:hint="default"/>
+      </w:rPr>
+    </w:lvl>
+    <w:lvl w:ilvl="8" w:tplc="04160005" w:tentative="1">
+      <w:start w:val="1"/>
+      <w:numFmt w:val="bullet"/>
+      <w:lvlText w:val=""/>
+      <w:lvlJc w:val="left"/>
+      <w:pPr>
+        <w:ind w:left="6480" w:hanging="360"/>
+      </w:pPr>
+      <w:rPr>
+        <w:rFonts w:ascii="Wingdings" w:hAnsi="Wingdings" w:hint="default"/>
+      </w:rPr>
+    </w:lvl>
+  </w:abstractNum>
+  <w:abstractNum w:abstractNumId="1" w15:restartNumberingAfterBreak="0">
     <w:nsid w:val="1A101E22"/>
     <w:multiLevelType w:val="hybridMultilevel"/>
     <w:tmpl w:val="8CC02D56"/>
@@ -1432,7 +3186,7 @@
       </w:rPr>
     </w:lvl>
   </w:abstractNum>
-  <w:abstractNum w:abstractNumId="1" w15:restartNumberingAfterBreak="0">
+  <w:abstractNum w:abstractNumId="2" w15:restartNumberingAfterBreak="0">
     <w:nsid w:val="2E731E13"/>
     <w:multiLevelType w:val="hybridMultilevel"/>
     <w:tmpl w:val="F55C734A"/>
@@ -1545,7 +3299,346 @@
       </w:rPr>
     </w:lvl>
   </w:abstractNum>
-  <w:abstractNum w:abstractNumId="2" w15:restartNumberingAfterBreak="0">
+  <w:abstractNum w:abstractNumId="3" w15:restartNumberingAfterBreak="0">
+    <w:nsid w:val="3E866351"/>
+    <w:multiLevelType w:val="hybridMultilevel"/>
+    <w:tmpl w:val="E7E85396"/>
+    <w:lvl w:ilvl="0" w:tplc="04160001">
+      <w:start w:val="1"/>
+      <w:numFmt w:val="bullet"/>
+      <w:lvlText w:val=""/>
+      <w:lvlJc w:val="left"/>
+      <w:pPr>
+        <w:ind w:left="720" w:hanging="360"/>
+      </w:pPr>
+      <w:rPr>
+        <w:rFonts w:ascii="Symbol" w:hAnsi="Symbol" w:hint="default"/>
+      </w:rPr>
+    </w:lvl>
+    <w:lvl w:ilvl="1" w:tplc="04160003" w:tentative="1">
+      <w:start w:val="1"/>
+      <w:numFmt w:val="bullet"/>
+      <w:lvlText w:val="o"/>
+      <w:lvlJc w:val="left"/>
+      <w:pPr>
+        <w:ind w:left="1440" w:hanging="360"/>
+      </w:pPr>
+      <w:rPr>
+        <w:rFonts w:ascii="Courier New" w:hAnsi="Courier New" w:cs="Courier New" w:hint="default"/>
+      </w:rPr>
+    </w:lvl>
+    <w:lvl w:ilvl="2" w:tplc="04160005" w:tentative="1">
+      <w:start w:val="1"/>
+      <w:numFmt w:val="bullet"/>
+      <w:lvlText w:val=""/>
+      <w:lvlJc w:val="left"/>
+      <w:pPr>
+        <w:ind w:left="2160" w:hanging="360"/>
+      </w:pPr>
+      <w:rPr>
+        <w:rFonts w:ascii="Wingdings" w:hAnsi="Wingdings" w:hint="default"/>
+      </w:rPr>
+    </w:lvl>
+    <w:lvl w:ilvl="3" w:tplc="04160001" w:tentative="1">
+      <w:start w:val="1"/>
+      <w:numFmt w:val="bullet"/>
+      <w:lvlText w:val=""/>
+      <w:lvlJc w:val="left"/>
+      <w:pPr>
+        <w:ind w:left="2880" w:hanging="360"/>
+      </w:pPr>
+      <w:rPr>
+        <w:rFonts w:ascii="Symbol" w:hAnsi="Symbol" w:hint="default"/>
+      </w:rPr>
+    </w:lvl>
+    <w:lvl w:ilvl="4" w:tplc="04160003" w:tentative="1">
+      <w:start w:val="1"/>
+      <w:numFmt w:val="bullet"/>
+      <w:lvlText w:val="o"/>
+      <w:lvlJc w:val="left"/>
+      <w:pPr>
+        <w:ind w:left="3600" w:hanging="360"/>
+      </w:pPr>
+      <w:rPr>
+        <w:rFonts w:ascii="Courier New" w:hAnsi="Courier New" w:cs="Courier New" w:hint="default"/>
+      </w:rPr>
+    </w:lvl>
+    <w:lvl w:ilvl="5" w:tplc="04160005" w:tentative="1">
+      <w:start w:val="1"/>
+      <w:numFmt w:val="bullet"/>
+      <w:lvlText w:val=""/>
+      <w:lvlJc w:val="left"/>
+      <w:pPr>
+        <w:ind w:left="4320" w:hanging="360"/>
+      </w:pPr>
+      <w:rPr>
+        <w:rFonts w:ascii="Wingdings" w:hAnsi="Wingdings" w:hint="default"/>
+      </w:rPr>
+    </w:lvl>
+    <w:lvl w:ilvl="6" w:tplc="04160001" w:tentative="1">
+      <w:start w:val="1"/>
+      <w:numFmt w:val="bullet"/>
+      <w:lvlText w:val=""/>
+      <w:lvlJc w:val="left"/>
+      <w:pPr>
+        <w:ind w:left="5040" w:hanging="360"/>
+      </w:pPr>
+      <w:rPr>
+        <w:rFonts w:ascii="Symbol" w:hAnsi="Symbol" w:hint="default"/>
+      </w:rPr>
+    </w:lvl>
+    <w:lvl w:ilvl="7" w:tplc="04160003" w:tentative="1">
+      <w:start w:val="1"/>
+      <w:numFmt w:val="bullet"/>
+      <w:lvlText w:val="o"/>
+      <w:lvlJc w:val="left"/>
+      <w:pPr>
+        <w:ind w:left="5760" w:hanging="360"/>
+      </w:pPr>
+      <w:rPr>
+        <w:rFonts w:ascii="Courier New" w:hAnsi="Courier New" w:cs="Courier New" w:hint="default"/>
+      </w:rPr>
+    </w:lvl>
+    <w:lvl w:ilvl="8" w:tplc="04160005" w:tentative="1">
+      <w:start w:val="1"/>
+      <w:numFmt w:val="bullet"/>
+      <w:lvlText w:val=""/>
+      <w:lvlJc w:val="left"/>
+      <w:pPr>
+        <w:ind w:left="6480" w:hanging="360"/>
+      </w:pPr>
+      <w:rPr>
+        <w:rFonts w:ascii="Wingdings" w:hAnsi="Wingdings" w:hint="default"/>
+      </w:rPr>
+    </w:lvl>
+  </w:abstractNum>
+  <w:abstractNum w:abstractNumId="4" w15:restartNumberingAfterBreak="0">
+    <w:nsid w:val="4F506F18"/>
+    <w:multiLevelType w:val="hybridMultilevel"/>
+    <w:tmpl w:val="5936D404"/>
+    <w:lvl w:ilvl="0" w:tplc="04160001">
+      <w:start w:val="1"/>
+      <w:numFmt w:val="bullet"/>
+      <w:lvlText w:val=""/>
+      <w:lvlJc w:val="left"/>
+      <w:pPr>
+        <w:ind w:left="720" w:hanging="360"/>
+      </w:pPr>
+      <w:rPr>
+        <w:rFonts w:ascii="Symbol" w:hAnsi="Symbol" w:hint="default"/>
+      </w:rPr>
+    </w:lvl>
+    <w:lvl w:ilvl="1" w:tplc="04160003" w:tentative="1">
+      <w:start w:val="1"/>
+      <w:numFmt w:val="bullet"/>
+      <w:lvlText w:val="o"/>
+      <w:lvlJc w:val="left"/>
+      <w:pPr>
+        <w:ind w:left="1440" w:hanging="360"/>
+      </w:pPr>
+      <w:rPr>
+        <w:rFonts w:ascii="Courier New" w:hAnsi="Courier New" w:cs="Courier New" w:hint="default"/>
+      </w:rPr>
+    </w:lvl>
+    <w:lvl w:ilvl="2" w:tplc="04160005" w:tentative="1">
+      <w:start w:val="1"/>
+      <w:numFmt w:val="bullet"/>
+      <w:lvlText w:val=""/>
+      <w:lvlJc w:val="left"/>
+      <w:pPr>
+        <w:ind w:left="2160" w:hanging="360"/>
+      </w:pPr>
+      <w:rPr>
+        <w:rFonts w:ascii="Wingdings" w:hAnsi="Wingdings" w:hint="default"/>
+      </w:rPr>
+    </w:lvl>
+    <w:lvl w:ilvl="3" w:tplc="04160001" w:tentative="1">
+      <w:start w:val="1"/>
+      <w:numFmt w:val="bullet"/>
+      <w:lvlText w:val=""/>
+      <w:lvlJc w:val="left"/>
+      <w:pPr>
+        <w:ind w:left="2880" w:hanging="360"/>
+      </w:pPr>
+      <w:rPr>
+        <w:rFonts w:ascii="Symbol" w:hAnsi="Symbol" w:hint="default"/>
+      </w:rPr>
+    </w:lvl>
+    <w:lvl w:ilvl="4" w:tplc="04160003" w:tentative="1">
+      <w:start w:val="1"/>
+      <w:numFmt w:val="bullet"/>
+      <w:lvlText w:val="o"/>
+      <w:lvlJc w:val="left"/>
+      <w:pPr>
+        <w:ind w:left="3600" w:hanging="360"/>
+      </w:pPr>
+      <w:rPr>
+        <w:rFonts w:ascii="Courier New" w:hAnsi="Courier New" w:cs="Courier New" w:hint="default"/>
+      </w:rPr>
+    </w:lvl>
+    <w:lvl w:ilvl="5" w:tplc="04160005" w:tentative="1">
+      <w:start w:val="1"/>
+      <w:numFmt w:val="bullet"/>
+      <w:lvlText w:val=""/>
+      <w:lvlJc w:val="left"/>
+      <w:pPr>
+        <w:ind w:left="4320" w:hanging="360"/>
+      </w:pPr>
+      <w:rPr>
+        <w:rFonts w:ascii="Wingdings" w:hAnsi="Wingdings" w:hint="default"/>
+      </w:rPr>
+    </w:lvl>
+    <w:lvl w:ilvl="6" w:tplc="04160001" w:tentative="1">
+      <w:start w:val="1"/>
+      <w:numFmt w:val="bullet"/>
+      <w:lvlText w:val=""/>
+      <w:lvlJc w:val="left"/>
+      <w:pPr>
+        <w:ind w:left="5040" w:hanging="360"/>
+      </w:pPr>
+      <w:rPr>
+        <w:rFonts w:ascii="Symbol" w:hAnsi="Symbol" w:hint="default"/>
+      </w:rPr>
+    </w:lvl>
+    <w:lvl w:ilvl="7" w:tplc="04160003" w:tentative="1">
+      <w:start w:val="1"/>
+      <w:numFmt w:val="bullet"/>
+      <w:lvlText w:val="o"/>
+      <w:lvlJc w:val="left"/>
+      <w:pPr>
+        <w:ind w:left="5760" w:hanging="360"/>
+      </w:pPr>
+      <w:rPr>
+        <w:rFonts w:ascii="Courier New" w:hAnsi="Courier New" w:cs="Courier New" w:hint="default"/>
+      </w:rPr>
+    </w:lvl>
+    <w:lvl w:ilvl="8" w:tplc="04160005" w:tentative="1">
+      <w:start w:val="1"/>
+      <w:numFmt w:val="bullet"/>
+      <w:lvlText w:val=""/>
+      <w:lvlJc w:val="left"/>
+      <w:pPr>
+        <w:ind w:left="6480" w:hanging="360"/>
+      </w:pPr>
+      <w:rPr>
+        <w:rFonts w:ascii="Wingdings" w:hAnsi="Wingdings" w:hint="default"/>
+      </w:rPr>
+    </w:lvl>
+  </w:abstractNum>
+  <w:abstractNum w:abstractNumId="5" w15:restartNumberingAfterBreak="0">
+    <w:nsid w:val="58C24EF6"/>
+    <w:multiLevelType w:val="hybridMultilevel"/>
+    <w:tmpl w:val="0D62B788"/>
+    <w:lvl w:ilvl="0" w:tplc="04160001">
+      <w:start w:val="1"/>
+      <w:numFmt w:val="bullet"/>
+      <w:lvlText w:val=""/>
+      <w:lvlJc w:val="left"/>
+      <w:pPr>
+        <w:ind w:left="720" w:hanging="360"/>
+      </w:pPr>
+      <w:rPr>
+        <w:rFonts w:ascii="Symbol" w:hAnsi="Symbol" w:hint="default"/>
+      </w:rPr>
+    </w:lvl>
+    <w:lvl w:ilvl="1" w:tplc="04160003" w:tentative="1">
+      <w:start w:val="1"/>
+      <w:numFmt w:val="bullet"/>
+      <w:lvlText w:val="o"/>
+      <w:lvlJc w:val="left"/>
+      <w:pPr>
+        <w:ind w:left="1440" w:hanging="360"/>
+      </w:pPr>
+      <w:rPr>
+        <w:rFonts w:ascii="Courier New" w:hAnsi="Courier New" w:cs="Courier New" w:hint="default"/>
+      </w:rPr>
+    </w:lvl>
+    <w:lvl w:ilvl="2" w:tplc="04160005" w:tentative="1">
+      <w:start w:val="1"/>
+      <w:numFmt w:val="bullet"/>
+      <w:lvlText w:val=""/>
+      <w:lvlJc w:val="left"/>
+      <w:pPr>
+        <w:ind w:left="2160" w:hanging="360"/>
+      </w:pPr>
+      <w:rPr>
+        <w:rFonts w:ascii="Wingdings" w:hAnsi="Wingdings" w:hint="default"/>
+      </w:rPr>
+    </w:lvl>
+    <w:lvl w:ilvl="3" w:tplc="04160001" w:tentative="1">
+      <w:start w:val="1"/>
+      <w:numFmt w:val="bullet"/>
+      <w:lvlText w:val=""/>
+      <w:lvlJc w:val="left"/>
+      <w:pPr>
+        <w:ind w:left="2880" w:hanging="360"/>
+      </w:pPr>
+      <w:rPr>
+        <w:rFonts w:ascii="Symbol" w:hAnsi="Symbol" w:hint="default"/>
+      </w:rPr>
+    </w:lvl>
+    <w:lvl w:ilvl="4" w:tplc="04160003" w:tentative="1">
+      <w:start w:val="1"/>
+      <w:numFmt w:val="bullet"/>
+      <w:lvlText w:val="o"/>
+      <w:lvlJc w:val="left"/>
+      <w:pPr>
+        <w:ind w:left="3600" w:hanging="360"/>
+      </w:pPr>
+      <w:rPr>
+        <w:rFonts w:ascii="Courier New" w:hAnsi="Courier New" w:cs="Courier New" w:hint="default"/>
+      </w:rPr>
+    </w:lvl>
+    <w:lvl w:ilvl="5" w:tplc="04160005" w:tentative="1">
+      <w:start w:val="1"/>
+      <w:numFmt w:val="bullet"/>
+      <w:lvlText w:val=""/>
+      <w:lvlJc w:val="left"/>
+      <w:pPr>
+        <w:ind w:left="4320" w:hanging="360"/>
+      </w:pPr>
+      <w:rPr>
+        <w:rFonts w:ascii="Wingdings" w:hAnsi="Wingdings" w:hint="default"/>
+      </w:rPr>
+    </w:lvl>
+    <w:lvl w:ilvl="6" w:tplc="04160001" w:tentative="1">
+      <w:start w:val="1"/>
+      <w:numFmt w:val="bullet"/>
+      <w:lvlText w:val=""/>
+      <w:lvlJc w:val="left"/>
+      <w:pPr>
+        <w:ind w:left="5040" w:hanging="360"/>
+      </w:pPr>
+      <w:rPr>
+        <w:rFonts w:ascii="Symbol" w:hAnsi="Symbol" w:hint="default"/>
+      </w:rPr>
+    </w:lvl>
+    <w:lvl w:ilvl="7" w:tplc="04160003" w:tentative="1">
+      <w:start w:val="1"/>
+      <w:numFmt w:val="bullet"/>
+      <w:lvlText w:val="o"/>
+      <w:lvlJc w:val="left"/>
+      <w:pPr>
+        <w:ind w:left="5760" w:hanging="360"/>
+      </w:pPr>
+      <w:rPr>
+        <w:rFonts w:ascii="Courier New" w:hAnsi="Courier New" w:cs="Courier New" w:hint="default"/>
+      </w:rPr>
+    </w:lvl>
+    <w:lvl w:ilvl="8" w:tplc="04160005" w:tentative="1">
+      <w:start w:val="1"/>
+      <w:numFmt w:val="bullet"/>
+      <w:lvlText w:val=""/>
+      <w:lvlJc w:val="left"/>
+      <w:pPr>
+        <w:ind w:left="6480" w:hanging="360"/>
+      </w:pPr>
+      <w:rPr>
+        <w:rFonts w:ascii="Wingdings" w:hAnsi="Wingdings" w:hint="default"/>
+      </w:rPr>
+    </w:lvl>
+  </w:abstractNum>
+  <w:abstractNum w:abstractNumId="6" w15:restartNumberingAfterBreak="0">
     <w:nsid w:val="594F79A8"/>
     <w:multiLevelType w:val="hybridMultilevel"/>
     <w:tmpl w:val="FAD44D6C"/>
@@ -1659,13 +3752,25 @@
     </w:lvl>
   </w:abstractNum>
   <w:num w:numId="1" w16cid:durableId="1963805241">
+    <w:abstractNumId w:val="2"/>
+  </w:num>
+  <w:num w:numId="2" w16cid:durableId="1987851839">
+    <w:abstractNumId w:val="6"/>
+  </w:num>
+  <w:num w:numId="3" w16cid:durableId="1168784171">
     <w:abstractNumId w:val="1"/>
   </w:num>
-  <w:num w:numId="2" w16cid:durableId="1987851839">
-    <w:abstractNumId w:val="2"/>
+  <w:num w:numId="4" w16cid:durableId="964968251">
+    <w:abstractNumId w:val="0"/>
   </w:num>
-  <w:num w:numId="3" w16cid:durableId="1168784171">
-    <w:abstractNumId w:val="0"/>
+  <w:num w:numId="5" w16cid:durableId="454372253">
+    <w:abstractNumId w:val="5"/>
+  </w:num>
+  <w:num w:numId="6" w16cid:durableId="439448211">
+    <w:abstractNumId w:val="3"/>
+  </w:num>
+  <w:num w:numId="7" w16cid:durableId="1386878662">
+    <w:abstractNumId w:val="4"/>
   </w:num>
 </w:numbering>
 </file>

</xml_diff>